<commit_message>
Updated language in interview per court's feedback.
</commit_message>
<xml_diff>
--- a/docassemble/MAInformalAppelleeBrief/data/templates/appellee_brief.docx
+++ b/docassemble/MAInformalAppelleeBrief/data/templates/appellee_brief.docx
@@ -95,18 +95,7 @@
           <w:bCs/>
           <w:color w:val="000000"/>
         </w:rPr>
-        <w:t>{</w:t>
-      </w:r>
-      <w:proofErr w:type="gramEnd"/>
-      <w:r>
-        <w:rPr>
-          <w:rStyle w:val="normaltextrun"/>
-          <w:rFonts w:ascii="Courier New" w:hAnsi="Courier New" w:cs="Courier New"/>
-          <w:b/>
-          <w:bCs/>
-          <w:color w:val="000000"/>
-        </w:rPr>
-        <w:t>{</w:t>
+        <w:t>{{</w:t>
       </w:r>
       <w:r>
         <w:rPr>
@@ -127,7 +116,29 @@
           <w:bCs/>
           <w:color w:val="000000"/>
         </w:rPr>
-        <w:t>docket_number</w:t>
+        <w:t>docket</w:t>
+      </w:r>
+      <w:proofErr w:type="gramEnd"/>
+      <w:r>
+        <w:rPr>
+          <w:rStyle w:val="normaltextrun"/>
+          <w:rFonts w:ascii="Courier New" w:hAnsi="Courier New" w:cs="Courier New"/>
+          <w:b/>
+          <w:bCs/>
+          <w:color w:val="000000"/>
+        </w:rPr>
+        <w:t>_</w:t>
+      </w:r>
+      <w:proofErr w:type="gramStart"/>
+      <w:r>
+        <w:rPr>
+          <w:rStyle w:val="normaltextrun"/>
+          <w:rFonts w:ascii="Courier New" w:hAnsi="Courier New" w:cs="Courier New"/>
+          <w:b/>
+          <w:bCs/>
+          <w:color w:val="000000"/>
+        </w:rPr>
+        <w:t>number</w:t>
       </w:r>
       <w:proofErr w:type="spellEnd"/>
       <w:r>
@@ -138,7 +149,18 @@
           <w:bCs/>
           <w:color w:val="000000"/>
         </w:rPr>
-        <w:t xml:space="preserve"> }}</w:t>
+        <w:t xml:space="preserve"> }</w:t>
+      </w:r>
+      <w:proofErr w:type="gramEnd"/>
+      <w:r>
+        <w:rPr>
+          <w:rStyle w:val="normaltextrun"/>
+          <w:rFonts w:ascii="Courier New" w:hAnsi="Courier New" w:cs="Courier New"/>
+          <w:b/>
+          <w:bCs/>
+          <w:color w:val="000000"/>
+        </w:rPr>
+        <w:t>}</w:t>
       </w:r>
     </w:p>
     <w:p>
@@ -255,7 +277,18 @@
           <w:bCs/>
           <w:color w:val="000000"/>
         </w:rPr>
-        <w:t>_parties</w:t>
+        <w:t>_</w:t>
+      </w:r>
+      <w:proofErr w:type="gramStart"/>
+      <w:r>
+        <w:rPr>
+          <w:rStyle w:val="normaltextrun"/>
+          <w:rFonts w:ascii="Courier New" w:hAnsi="Courier New" w:cs="Courier New"/>
+          <w:b/>
+          <w:bCs/>
+          <w:color w:val="000000"/>
+        </w:rPr>
+        <w:t>parties</w:t>
       </w:r>
       <w:proofErr w:type="spellEnd"/>
       <w:r>
@@ -266,7 +299,40 @@
           <w:bCs/>
           <w:color w:val="000000"/>
         </w:rPr>
-        <w:t>[0] }}</w:t>
+        <w:t>[</w:t>
+      </w:r>
+      <w:proofErr w:type="gramEnd"/>
+      <w:r>
+        <w:rPr>
+          <w:rStyle w:val="normaltextrun"/>
+          <w:rFonts w:ascii="Courier New" w:hAnsi="Courier New" w:cs="Courier New"/>
+          <w:b/>
+          <w:bCs/>
+          <w:color w:val="000000"/>
+        </w:rPr>
+        <w:t>0</w:t>
+      </w:r>
+      <w:proofErr w:type="gramStart"/>
+      <w:r>
+        <w:rPr>
+          <w:rStyle w:val="normaltextrun"/>
+          <w:rFonts w:ascii="Courier New" w:hAnsi="Courier New" w:cs="Courier New"/>
+          <w:b/>
+          <w:bCs/>
+          <w:color w:val="000000"/>
+        </w:rPr>
+        <w:t>] }</w:t>
+      </w:r>
+      <w:proofErr w:type="gramEnd"/>
+      <w:r>
+        <w:rPr>
+          <w:rStyle w:val="normaltextrun"/>
+          <w:rFonts w:ascii="Courier New" w:hAnsi="Courier New" w:cs="Courier New"/>
+          <w:b/>
+          <w:bCs/>
+          <w:color w:val="000000"/>
+        </w:rPr>
+        <w:t>}</w:t>
       </w:r>
     </w:p>
     <w:p>
@@ -379,7 +445,29 @@
           <w:bCs/>
           <w:color w:val="000000"/>
         </w:rPr>
-        <w:t>[0] }}</w:t>
+        <w:t>[0</w:t>
+      </w:r>
+      <w:proofErr w:type="gramStart"/>
+      <w:r>
+        <w:rPr>
+          <w:rStyle w:val="normaltextrun"/>
+          <w:rFonts w:ascii="Courier New" w:hAnsi="Courier New" w:cs="Courier New"/>
+          <w:b/>
+          <w:bCs/>
+          <w:color w:val="000000"/>
+        </w:rPr>
+        <w:t>] }</w:t>
+      </w:r>
+      <w:proofErr w:type="gramEnd"/>
+      <w:r>
+        <w:rPr>
+          <w:rStyle w:val="normaltextrun"/>
+          <w:rFonts w:ascii="Courier New" w:hAnsi="Courier New" w:cs="Courier New"/>
+          <w:b/>
+          <w:bCs/>
+          <w:color w:val="000000"/>
+        </w:rPr>
+        <w:t>}</w:t>
       </w:r>
     </w:p>
     <w:p>
@@ -531,7 +619,19 @@
           <w:color w:val="000000"/>
           <w:shd w:val="clear" w:color="auto" w:fill="FFFFFF"/>
         </w:rPr>
-        <w:t>_court</w:t>
+        <w:t>_</w:t>
+      </w:r>
+      <w:proofErr w:type="gramStart"/>
+      <w:r>
+        <w:rPr>
+          <w:rStyle w:val="normaltextrun"/>
+          <w:rFonts w:ascii="Courier New" w:hAnsi="Courier New" w:cs="Courier New"/>
+          <w:b/>
+          <w:bCs/>
+          <w:color w:val="000000"/>
+          <w:shd w:val="clear" w:color="auto" w:fill="FFFFFF"/>
+        </w:rPr>
+        <w:t>court</w:t>
       </w:r>
       <w:proofErr w:type="spellEnd"/>
       <w:r>
@@ -543,7 +643,19 @@
           <w:color w:val="000000"/>
           <w:shd w:val="clear" w:color="auto" w:fill="FFFFFF"/>
         </w:rPr>
-        <w:t xml:space="preserve"> }}</w:t>
+        <w:t xml:space="preserve"> }</w:t>
+      </w:r>
+      <w:proofErr w:type="gramEnd"/>
+      <w:r>
+        <w:rPr>
+          <w:rStyle w:val="normaltextrun"/>
+          <w:rFonts w:ascii="Courier New" w:hAnsi="Courier New" w:cs="Courier New"/>
+          <w:b/>
+          <w:bCs/>
+          <w:color w:val="000000"/>
+          <w:shd w:val="clear" w:color="auto" w:fill="FFFFFF"/>
+        </w:rPr>
+        <w:t>}</w:t>
       </w:r>
     </w:p>
     <w:p>
@@ -605,7 +717,29 @@
           <w:bCs/>
           <w:color w:val="000000"/>
         </w:rPr>
-        <w:t>[0] }}</w:t>
+        <w:t>[0</w:t>
+      </w:r>
+      <w:proofErr w:type="gramStart"/>
+      <w:r>
+        <w:rPr>
+          <w:rStyle w:val="normaltextrun"/>
+          <w:rFonts w:ascii="Courier New" w:hAnsi="Courier New" w:cs="Courier New"/>
+          <w:b/>
+          <w:bCs/>
+          <w:color w:val="000000"/>
+        </w:rPr>
+        <w:t>] }</w:t>
+      </w:r>
+      <w:proofErr w:type="gramEnd"/>
+      <w:r>
+        <w:rPr>
+          <w:rStyle w:val="normaltextrun"/>
+          <w:rFonts w:ascii="Courier New" w:hAnsi="Courier New" w:cs="Courier New"/>
+          <w:b/>
+          <w:bCs/>
+          <w:color w:val="000000"/>
+        </w:rPr>
+        <w:t>}</w:t>
       </w:r>
     </w:p>
     <w:p>
@@ -775,16 +909,25 @@
           <w:rFonts w:ascii="Courier New" w:hAnsi="Courier New" w:cs="Courier New"/>
           <w:color w:val="000000"/>
         </w:rPr>
-        <w:t>{</w:t>
-      </w:r>
-      <w:proofErr w:type="gramEnd"/>
-      <w:r>
-        <w:rPr>
-          <w:rStyle w:val="normaltextrun"/>
-          <w:rFonts w:ascii="Courier New" w:hAnsi="Courier New" w:cs="Courier New"/>
-          <w:color w:val="000000"/>
-        </w:rPr>
-        <w:t>{ users[0].</w:t>
+        <w:t>{{ users</w:t>
+      </w:r>
+      <w:proofErr w:type="gramEnd"/>
+      <w:r>
+        <w:rPr>
+          <w:rStyle w:val="normaltextrun"/>
+          <w:rFonts w:ascii="Courier New" w:hAnsi="Courier New" w:cs="Courier New"/>
+          <w:color w:val="000000"/>
+        </w:rPr>
+        <w:t>[0</w:t>
+      </w:r>
+      <w:proofErr w:type="gramStart"/>
+      <w:r>
+        <w:rPr>
+          <w:rStyle w:val="normaltextrun"/>
+          <w:rFonts w:ascii="Courier New" w:hAnsi="Courier New" w:cs="Courier New"/>
+          <w:color w:val="000000"/>
+        </w:rPr>
+        <w:t>].</w:t>
       </w:r>
       <w:proofErr w:type="spellStart"/>
       <w:r>
@@ -793,7 +936,25 @@
           <w:rFonts w:ascii="Courier New" w:hAnsi="Courier New" w:cs="Courier New"/>
           <w:color w:val="000000"/>
         </w:rPr>
-        <w:t>signature_date</w:t>
+        <w:t>signature</w:t>
+      </w:r>
+      <w:proofErr w:type="gramEnd"/>
+      <w:r>
+        <w:rPr>
+          <w:rStyle w:val="normaltextrun"/>
+          <w:rFonts w:ascii="Courier New" w:hAnsi="Courier New" w:cs="Courier New"/>
+          <w:color w:val="000000"/>
+        </w:rPr>
+        <w:t>_</w:t>
+      </w:r>
+      <w:proofErr w:type="gramStart"/>
+      <w:r>
+        <w:rPr>
+          <w:rStyle w:val="normaltextrun"/>
+          <w:rFonts w:ascii="Courier New" w:hAnsi="Courier New" w:cs="Courier New"/>
+          <w:color w:val="000000"/>
+        </w:rPr>
+        <w:t>date</w:t>
       </w:r>
       <w:proofErr w:type="spellEnd"/>
       <w:r>
@@ -802,7 +963,16 @@
           <w:rFonts w:ascii="Courier New" w:hAnsi="Courier New" w:cs="Courier New"/>
           <w:color w:val="000000"/>
         </w:rPr>
-        <w:t xml:space="preserve"> }}</w:t>
+        <w:t xml:space="preserve"> }</w:t>
+      </w:r>
+      <w:proofErr w:type="gramEnd"/>
+      <w:r>
+        <w:rPr>
+          <w:rStyle w:val="normaltextrun"/>
+          <w:rFonts w:ascii="Courier New" w:hAnsi="Courier New" w:cs="Courier New"/>
+          <w:color w:val="000000"/>
+        </w:rPr>
+        <w:t>}</w:t>
       </w:r>
     </w:p>
     <w:p>
@@ -864,7 +1034,25 @@
           <w:rFonts w:ascii="Courier New" w:hAnsi="Courier New" w:cs="Courier New"/>
           <w:color w:val="000000"/>
         </w:rPr>
-        <w:t>[0] }}</w:t>
+        <w:t>[0</w:t>
+      </w:r>
+      <w:proofErr w:type="gramStart"/>
+      <w:r>
+        <w:rPr>
+          <w:rStyle w:val="normaltextrun"/>
+          <w:rFonts w:ascii="Courier New" w:hAnsi="Courier New" w:cs="Courier New"/>
+          <w:color w:val="000000"/>
+        </w:rPr>
+        <w:t>] }</w:t>
+      </w:r>
+      <w:proofErr w:type="gramEnd"/>
+      <w:r>
+        <w:rPr>
+          <w:rStyle w:val="normaltextrun"/>
+          <w:rFonts w:ascii="Courier New" w:hAnsi="Courier New" w:cs="Courier New"/>
+          <w:color w:val="000000"/>
+        </w:rPr>
+        <w:t>}</w:t>
       </w:r>
     </w:p>
     <w:p>
@@ -910,15 +1098,33 @@
           <w:rFonts w:ascii="Courier New" w:hAnsi="Courier New" w:cs="Courier New"/>
           <w:color w:val="000000"/>
         </w:rPr>
-        <w:t>[0]</w:t>
-      </w:r>
-      <w:r>
-        <w:rPr>
-          <w:rStyle w:val="normaltextrun"/>
-          <w:rFonts w:ascii="Courier New" w:hAnsi="Courier New" w:cs="Courier New"/>
-          <w:color w:val="000000"/>
-        </w:rPr>
-        <w:t>.pronouns }}</w:t>
+        <w:t>[0</w:t>
+      </w:r>
+      <w:proofErr w:type="gramStart"/>
+      <w:r>
+        <w:rPr>
+          <w:rStyle w:val="normaltextrun"/>
+          <w:rFonts w:ascii="Courier New" w:hAnsi="Courier New" w:cs="Courier New"/>
+          <w:color w:val="000000"/>
+        </w:rPr>
+        <w:t>]</w:t>
+      </w:r>
+      <w:r>
+        <w:rPr>
+          <w:rStyle w:val="normaltextrun"/>
+          <w:rFonts w:ascii="Courier New" w:hAnsi="Courier New" w:cs="Courier New"/>
+          <w:color w:val="000000"/>
+        </w:rPr>
+        <w:t>.pronouns</w:t>
+      </w:r>
+      <w:proofErr w:type="gramEnd"/>
+      <w:r>
+        <w:rPr>
+          <w:rStyle w:val="normaltextrun"/>
+          <w:rFonts w:ascii="Courier New" w:hAnsi="Courier New" w:cs="Courier New"/>
+          <w:color w:val="000000"/>
+        </w:rPr>
+        <w:t xml:space="preserve"> }}</w:t>
       </w:r>
     </w:p>
     <w:p>
@@ -980,7 +1186,16 @@
           <w:rFonts w:ascii="Courier New" w:hAnsi="Courier New" w:cs="Courier New"/>
           <w:color w:val="000000"/>
         </w:rPr>
-        <w:t>[0]</w:t>
+        <w:t>[0</w:t>
+      </w:r>
+      <w:proofErr w:type="gramStart"/>
+      <w:r>
+        <w:rPr>
+          <w:rStyle w:val="normaltextrun"/>
+          <w:rFonts w:ascii="Courier New" w:hAnsi="Courier New" w:cs="Courier New"/>
+          <w:color w:val="000000"/>
+        </w:rPr>
+        <w:t>]</w:t>
       </w:r>
       <w:r>
         <w:rPr>
@@ -999,6 +1214,7 @@
         </w:rPr>
         <w:t>address</w:t>
       </w:r>
+      <w:proofErr w:type="gramEnd"/>
       <w:r>
         <w:rPr>
           <w:rStyle w:val="normaltextrun"/>
@@ -1007,6 +1223,7 @@
         </w:rPr>
         <w:t>.</w:t>
       </w:r>
+      <w:proofErr w:type="gramStart"/>
       <w:r>
         <w:rPr>
           <w:rStyle w:val="normaltextrun"/>
@@ -1022,7 +1239,16 @@
           <w:rFonts w:ascii="Courier New" w:hAnsi="Courier New" w:cs="Courier New"/>
           <w:color w:val="000000"/>
         </w:rPr>
-        <w:t xml:space="preserve"> }}</w:t>
+        <w:t xml:space="preserve"> }</w:t>
+      </w:r>
+      <w:proofErr w:type="gramEnd"/>
+      <w:r>
+        <w:rPr>
+          <w:rStyle w:val="normaltextrun"/>
+          <w:rFonts w:ascii="Courier New" w:hAnsi="Courier New" w:cs="Courier New"/>
+          <w:color w:val="000000"/>
+        </w:rPr>
+        <w:t>}</w:t>
       </w:r>
     </w:p>
     <w:p>
@@ -1100,7 +1326,16 @@
           <w:rFonts w:ascii="Courier New" w:hAnsi="Courier New" w:cs="Courier New"/>
           <w:color w:val="000000"/>
         </w:rPr>
-        <w:t>[0].</w:t>
+        <w:t>[0</w:t>
+      </w:r>
+      <w:proofErr w:type="gramStart"/>
+      <w:r>
+        <w:rPr>
+          <w:rStyle w:val="normaltextrun"/>
+          <w:rFonts w:ascii="Courier New" w:hAnsi="Courier New" w:cs="Courier New"/>
+          <w:color w:val="000000"/>
+        </w:rPr>
+        <w:t>].</w:t>
       </w:r>
       <w:proofErr w:type="spellStart"/>
       <w:r>
@@ -1109,7 +1344,25 @@
           <w:rFonts w:ascii="Courier New" w:hAnsi="Courier New" w:cs="Courier New"/>
           <w:color w:val="000000"/>
         </w:rPr>
-        <w:t>mobile_number</w:t>
+        <w:t>mobile</w:t>
+      </w:r>
+      <w:proofErr w:type="gramEnd"/>
+      <w:r>
+        <w:rPr>
+          <w:rStyle w:val="normaltextrun"/>
+          <w:rFonts w:ascii="Courier New" w:hAnsi="Courier New" w:cs="Courier New"/>
+          <w:color w:val="000000"/>
+        </w:rPr>
+        <w:t>_</w:t>
+      </w:r>
+      <w:proofErr w:type="gramStart"/>
+      <w:r>
+        <w:rPr>
+          <w:rStyle w:val="normaltextrun"/>
+          <w:rFonts w:ascii="Courier New" w:hAnsi="Courier New" w:cs="Courier New"/>
+          <w:color w:val="000000"/>
+        </w:rPr>
+        <w:t>number</w:t>
       </w:r>
       <w:proofErr w:type="spellEnd"/>
       <w:r>
@@ -1118,7 +1371,16 @@
           <w:rFonts w:ascii="Courier New" w:hAnsi="Courier New" w:cs="Courier New"/>
           <w:color w:val="000000"/>
         </w:rPr>
-        <w:t xml:space="preserve"> }}</w:t>
+        <w:t xml:space="preserve"> }</w:t>
+      </w:r>
+      <w:proofErr w:type="gramEnd"/>
+      <w:r>
+        <w:rPr>
+          <w:rStyle w:val="normaltextrun"/>
+          <w:rFonts w:ascii="Courier New" w:hAnsi="Courier New" w:cs="Courier New"/>
+          <w:color w:val="000000"/>
+        </w:rPr>
+        <w:t>}</w:t>
       </w:r>
     </w:p>
     <w:p>
@@ -1196,7 +1458,25 @@
           <w:rFonts w:ascii="Courier New" w:hAnsi="Courier New" w:cs="Courier New"/>
           <w:color w:val="000000"/>
         </w:rPr>
-        <w:t>[0].email }}</w:t>
+        <w:t>[0</w:t>
+      </w:r>
+      <w:proofErr w:type="gramStart"/>
+      <w:r>
+        <w:rPr>
+          <w:rStyle w:val="normaltextrun"/>
+          <w:rFonts w:ascii="Courier New" w:hAnsi="Courier New" w:cs="Courier New"/>
+          <w:color w:val="000000"/>
+        </w:rPr>
+        <w:t>].email</w:t>
+      </w:r>
+      <w:proofErr w:type="gramEnd"/>
+      <w:r>
+        <w:rPr>
+          <w:rStyle w:val="normaltextrun"/>
+          <w:rFonts w:ascii="Courier New" w:hAnsi="Courier New" w:cs="Courier New"/>
+          <w:color w:val="000000"/>
+        </w:rPr>
+        <w:t xml:space="preserve"> }}</w:t>
       </w:r>
     </w:p>
     <w:p>
@@ -1255,6 +1535,12 @@
         <w:rPr>
           <w:rFonts w:eastAsia="Courier New" w:cs="Courier New"/>
         </w:rPr>
+        <w:t>/Claims of Error raised</w:t>
+      </w:r>
+      <w:r>
+        <w:rPr>
+          <w:rFonts w:eastAsia="Courier New" w:cs="Courier New"/>
+        </w:rPr>
         <w:t xml:space="preserve"> ON APPEAL</w:t>
       </w:r>
     </w:p>
@@ -1290,7 +1576,15 @@
           <w:rFonts w:ascii="Courier New" w:hAnsi="Courier New" w:cs="Courier New"/>
           <w:color w:val="000000" w:themeColor="text1"/>
         </w:rPr>
-        <w:t>_issues</w:t>
+        <w:t>_</w:t>
+      </w:r>
+      <w:proofErr w:type="gramStart"/>
+      <w:r>
+        <w:rPr>
+          <w:rFonts w:ascii="Courier New" w:hAnsi="Courier New" w:cs="Courier New"/>
+          <w:color w:val="000000" w:themeColor="text1"/>
+        </w:rPr>
+        <w:t>issues</w:t>
       </w:r>
       <w:proofErr w:type="spellEnd"/>
       <w:r>
@@ -1298,7 +1592,15 @@
           <w:rFonts w:ascii="Courier New" w:hAnsi="Courier New" w:cs="Courier New"/>
           <w:color w:val="000000" w:themeColor="text1"/>
         </w:rPr>
-        <w:t xml:space="preserve"> }}</w:t>
+        <w:t xml:space="preserve"> }</w:t>
+      </w:r>
+      <w:proofErr w:type="gramEnd"/>
+      <w:r>
+        <w:rPr>
+          <w:rFonts w:ascii="Courier New" w:hAnsi="Courier New" w:cs="Courier New"/>
+          <w:color w:val="000000" w:themeColor="text1"/>
+        </w:rPr>
+        <w:t>}</w:t>
       </w:r>
     </w:p>
     <w:p>
@@ -1406,7 +1708,15 @@
           <w:rFonts w:eastAsia="Times New Roman"/>
           <w:color w:val="000000" w:themeColor="text1"/>
         </w:rPr>
-        <w:t>_judgments</w:t>
+        <w:t>_</w:t>
+      </w:r>
+      <w:proofErr w:type="gramStart"/>
+      <w:r>
+        <w:rPr>
+          <w:rFonts w:eastAsia="Times New Roman"/>
+          <w:color w:val="000000" w:themeColor="text1"/>
+        </w:rPr>
+        <w:t>judgments</w:t>
       </w:r>
       <w:proofErr w:type="spellEnd"/>
       <w:r>
@@ -1414,7 +1724,15 @@
           <w:rFonts w:eastAsia="Times New Roman"/>
           <w:color w:val="000000" w:themeColor="text1"/>
         </w:rPr>
-        <w:t xml:space="preserve"> }}</w:t>
+        <w:t xml:space="preserve"> }</w:t>
+      </w:r>
+      <w:proofErr w:type="gramEnd"/>
+      <w:r>
+        <w:rPr>
+          <w:rFonts w:eastAsia="Times New Roman"/>
+          <w:color w:val="000000" w:themeColor="text1"/>
+        </w:rPr>
+        <w:t>}</w:t>
       </w:r>
     </w:p>
     <w:p>
@@ -1523,7 +1841,15 @@
           <w:rFonts w:eastAsia="Times New Roman"/>
           <w:color w:val="000000" w:themeColor="text1"/>
         </w:rPr>
-        <w:t>_facts</w:t>
+        <w:t>_</w:t>
+      </w:r>
+      <w:proofErr w:type="gramStart"/>
+      <w:r>
+        <w:rPr>
+          <w:rFonts w:eastAsia="Times New Roman"/>
+          <w:color w:val="000000" w:themeColor="text1"/>
+        </w:rPr>
+        <w:t>facts</w:t>
       </w:r>
       <w:proofErr w:type="spellEnd"/>
       <w:r>
@@ -1531,7 +1857,15 @@
           <w:rFonts w:eastAsia="Times New Roman"/>
           <w:color w:val="000000" w:themeColor="text1"/>
         </w:rPr>
-        <w:t xml:space="preserve"> }}</w:t>
+        <w:t xml:space="preserve"> }</w:t>
+      </w:r>
+      <w:proofErr w:type="gramEnd"/>
+      <w:r>
+        <w:rPr>
+          <w:rFonts w:eastAsia="Times New Roman"/>
+          <w:color w:val="000000" w:themeColor="text1"/>
+        </w:rPr>
+        <w:t>}</w:t>
       </w:r>
     </w:p>
     <w:p>
@@ -1607,6 +1941,12 @@
           <w:rFonts w:eastAsia="Courier New" w:cs="Courier New"/>
         </w:rPr>
         <w:lastRenderedPageBreak/>
+        <w:t xml:space="preserve">Legal </w:t>
+      </w:r>
+      <w:r>
+        <w:rPr>
+          <w:rFonts w:eastAsia="Courier New" w:cs="Courier New"/>
+        </w:rPr>
         <w:t>Argument</w:t>
       </w:r>
     </w:p>
@@ -1640,7 +1980,15 @@
           <w:rFonts w:eastAsia="Times New Roman"/>
           <w:color w:val="000000" w:themeColor="text1"/>
         </w:rPr>
-        <w:t>_arguments</w:t>
+        <w:t>_</w:t>
+      </w:r>
+      <w:proofErr w:type="gramStart"/>
+      <w:r>
+        <w:rPr>
+          <w:rFonts w:eastAsia="Times New Roman"/>
+          <w:color w:val="000000" w:themeColor="text1"/>
+        </w:rPr>
+        <w:t>arguments</w:t>
       </w:r>
       <w:proofErr w:type="spellEnd"/>
       <w:r>
@@ -1648,7 +1996,15 @@
           <w:rFonts w:eastAsia="Times New Roman"/>
           <w:color w:val="000000" w:themeColor="text1"/>
         </w:rPr>
-        <w:t xml:space="preserve"> }}</w:t>
+        <w:t xml:space="preserve"> }</w:t>
+      </w:r>
+      <w:proofErr w:type="gramEnd"/>
+      <w:r>
+        <w:rPr>
+          <w:rFonts w:eastAsia="Times New Roman"/>
+          <w:color w:val="000000" w:themeColor="text1"/>
+        </w:rPr>
+        <w:t>}</w:t>
       </w:r>
     </w:p>
     <w:p>
@@ -1752,7 +2108,15 @@
           <w:rFonts w:eastAsia="Times New Roman"/>
           <w:color w:val="000000" w:themeColor="text1"/>
         </w:rPr>
-        <w:t>_conclusion</w:t>
+        <w:t>_</w:t>
+      </w:r>
+      <w:proofErr w:type="gramStart"/>
+      <w:r>
+        <w:rPr>
+          <w:rFonts w:eastAsia="Times New Roman"/>
+          <w:color w:val="000000" w:themeColor="text1"/>
+        </w:rPr>
+        <w:t>conclusion</w:t>
       </w:r>
       <w:proofErr w:type="spellEnd"/>
       <w:r>
@@ -1760,54 +2124,111 @@
           <w:rFonts w:eastAsia="Times New Roman"/>
           <w:color w:val="000000" w:themeColor="text1"/>
         </w:rPr>
+        <w:t xml:space="preserve"> }</w:t>
+      </w:r>
+      <w:proofErr w:type="gramEnd"/>
+      <w:r>
+        <w:rPr>
+          <w:rFonts w:eastAsia="Times New Roman"/>
+          <w:color w:val="000000" w:themeColor="text1"/>
+        </w:rPr>
+        <w:t>}</w:t>
+      </w:r>
+    </w:p>
+    <w:p>
+      <w:pPr>
+        <w:textAlignment w:val="baseline"/>
+        <w:rPr>
+          <w:rFonts w:eastAsia="Times New Roman"/>
+          <w:color w:val="000000" w:themeColor="text1"/>
+        </w:rPr>
+      </w:pPr>
+    </w:p>
+    <w:p>
+      <w:pPr>
+        <w:textAlignment w:val="baseline"/>
+        <w:rPr>
+          <w:rFonts w:eastAsia="Times New Roman"/>
+          <w:color w:val="000000" w:themeColor="text1"/>
+        </w:rPr>
+      </w:pPr>
+    </w:p>
+    <w:p>
+      <w:pPr>
+        <w:textAlignment w:val="baseline"/>
+        <w:rPr>
+          <w:rFonts w:eastAsia="Times New Roman"/>
+          <w:color w:val="000000"/>
+        </w:rPr>
+      </w:pPr>
+      <w:r>
+        <w:rPr>
+          <w:rFonts w:eastAsia="Times New Roman"/>
+          <w:color w:val="000000"/>
+        </w:rPr>
+        <w:t>Respectfully submitted,</w:t>
+      </w:r>
+    </w:p>
+    <w:p>
+      <w:pPr>
+        <w:textAlignment w:val="baseline"/>
+        <w:rPr>
+          <w:rFonts w:eastAsia="Times New Roman"/>
+          <w:color w:val="000000"/>
+        </w:rPr>
+      </w:pPr>
+    </w:p>
+    <w:p>
+      <w:pPr>
+        <w:spacing w:line="240" w:lineRule="auto"/>
+        <w:textAlignment w:val="baseline"/>
+        <w:rPr>
+          <w:rFonts w:eastAsia="Times New Roman"/>
+          <w:color w:val="000000"/>
+        </w:rPr>
+      </w:pPr>
+      <w:r>
+        <w:rPr>
+          <w:rFonts w:eastAsia="Times New Roman"/>
+          <w:color w:val="000000"/>
+        </w:rPr>
+        <w:t xml:space="preserve">/s/ </w:t>
+      </w:r>
+      <w:proofErr w:type="gramStart"/>
+      <w:r>
+        <w:rPr>
+          <w:rFonts w:eastAsia="Times New Roman"/>
+          <w:color w:val="000000"/>
+        </w:rPr>
+        <w:t>{{ users</w:t>
+      </w:r>
+      <w:proofErr w:type="gramEnd"/>
+      <w:r>
+        <w:rPr>
+          <w:rFonts w:eastAsia="Times New Roman"/>
+          <w:color w:val="000000"/>
+        </w:rPr>
+        <w:t>[0</w:t>
+      </w:r>
+      <w:proofErr w:type="gramStart"/>
+      <w:r>
+        <w:rPr>
+          <w:rFonts w:eastAsia="Times New Roman"/>
+          <w:color w:val="000000"/>
+        </w:rPr>
+        <w:t>].signature</w:t>
+      </w:r>
+      <w:proofErr w:type="gramEnd"/>
+      <w:r>
+        <w:rPr>
+          <w:rFonts w:eastAsia="Times New Roman"/>
+          <w:color w:val="000000"/>
+        </w:rPr>
         <w:t xml:space="preserve"> }}</w:t>
       </w:r>
     </w:p>
     <w:p>
       <w:pPr>
-        <w:textAlignment w:val="baseline"/>
-        <w:rPr>
-          <w:rFonts w:eastAsia="Times New Roman"/>
-          <w:color w:val="000000" w:themeColor="text1"/>
-        </w:rPr>
-      </w:pPr>
-    </w:p>
-    <w:p>
-      <w:pPr>
-        <w:textAlignment w:val="baseline"/>
-        <w:rPr>
-          <w:rFonts w:eastAsia="Times New Roman"/>
-          <w:color w:val="000000" w:themeColor="text1"/>
-        </w:rPr>
-      </w:pPr>
-    </w:p>
-    <w:p>
-      <w:pPr>
-        <w:textAlignment w:val="baseline"/>
-        <w:rPr>
-          <w:rFonts w:eastAsia="Times New Roman"/>
-          <w:color w:val="000000"/>
-        </w:rPr>
-      </w:pPr>
-      <w:r>
-        <w:rPr>
-          <w:rFonts w:eastAsia="Times New Roman"/>
-          <w:color w:val="000000"/>
-        </w:rPr>
-        <w:t>Respectfully submitted,</w:t>
-      </w:r>
-    </w:p>
-    <w:p>
-      <w:pPr>
-        <w:textAlignment w:val="baseline"/>
-        <w:rPr>
-          <w:rFonts w:eastAsia="Times New Roman"/>
-          <w:color w:val="000000"/>
-        </w:rPr>
-      </w:pPr>
-    </w:p>
-    <w:p>
-      <w:pPr>
         <w:spacing w:line="240" w:lineRule="auto"/>
         <w:textAlignment w:val="baseline"/>
         <w:rPr>
@@ -1815,17 +2236,173 @@
           <w:color w:val="000000"/>
         </w:rPr>
       </w:pPr>
-      <w:r>
-        <w:rPr>
-          <w:rFonts w:eastAsia="Times New Roman"/>
-          <w:color w:val="000000"/>
-        </w:rPr>
-        <w:t xml:space="preserve">/s/ </w:t>
-      </w:r>
-      <w:proofErr w:type="gramStart"/>
-      <w:r>
-        <w:rPr>
-          <w:rFonts w:eastAsia="Times New Roman"/>
+    </w:p>
+    <w:p>
+      <w:pPr>
+        <w:spacing w:line="240" w:lineRule="auto"/>
+        <w:textAlignment w:val="baseline"/>
+        <w:rPr>
+          <w:rFonts w:eastAsia="Times New Roman"/>
+          <w:color w:val="000000"/>
+        </w:rPr>
+      </w:pPr>
+    </w:p>
+    <w:p>
+      <w:pPr>
+        <w:spacing w:line="240" w:lineRule="auto"/>
+        <w:textAlignment w:val="baseline"/>
+        <w:rPr>
+          <w:rFonts w:eastAsia="Times New Roman"/>
+          <w:color w:val="000000"/>
+        </w:rPr>
+      </w:pPr>
+      <w:r>
+        <w:rPr>
+          <w:rFonts w:eastAsia="Times New Roman"/>
+          <w:color w:val="000000"/>
+        </w:rPr>
+        <w:t>_________________________</w:t>
+      </w:r>
+    </w:p>
+    <w:p>
+      <w:pPr>
+        <w:spacing w:line="240" w:lineRule="auto"/>
+        <w:textAlignment w:val="baseline"/>
+        <w:rPr>
+          <w:rFonts w:eastAsia="Times New Roman"/>
+          <w:color w:val="000000"/>
+        </w:rPr>
+      </w:pPr>
+      <w:r>
+        <w:rPr>
+          <w:rFonts w:eastAsia="Times New Roman"/>
+          <w:color w:val="000000"/>
+        </w:rPr>
+        <w:t>[</w:t>
+      </w:r>
+      <w:r>
+        <w:rPr>
+          <w:rFonts w:eastAsia="Times New Roman"/>
+          <w:color w:val="000000"/>
+        </w:rPr>
+        <w:t xml:space="preserve">Print </w:t>
+      </w:r>
+      <w:r>
+        <w:rPr>
+          <w:rFonts w:eastAsia="Times New Roman"/>
+          <w:color w:val="000000"/>
+        </w:rPr>
+        <w:t>y</w:t>
+      </w:r>
+      <w:r>
+        <w:rPr>
+          <w:rFonts w:eastAsia="Times New Roman"/>
+          <w:color w:val="000000"/>
+        </w:rPr>
+        <w:t xml:space="preserve">our </w:t>
+      </w:r>
+      <w:r>
+        <w:rPr>
+          <w:rFonts w:eastAsia="Times New Roman"/>
+          <w:color w:val="000000"/>
+        </w:rPr>
+        <w:t>n</w:t>
+      </w:r>
+      <w:r>
+        <w:rPr>
+          <w:rFonts w:eastAsia="Times New Roman"/>
+          <w:color w:val="000000"/>
+        </w:rPr>
+        <w:t>ame]</w:t>
+      </w:r>
+      <w:r>
+        <w:rPr>
+          <w:rFonts w:eastAsia="Times New Roman"/>
+          <w:color w:val="000000"/>
+        </w:rPr>
+        <w:t>:</w:t>
+      </w:r>
+      <w:r>
+        <w:rPr>
+          <w:rFonts w:eastAsia="Times New Roman"/>
+          <w:color w:val="000000"/>
+        </w:rPr>
+        <w:tab/>
+      </w:r>
+      <w:proofErr w:type="gramStart"/>
+      <w:r>
+        <w:rPr>
+          <w:rFonts w:eastAsia="Times New Roman"/>
+          <w:color w:val="000000"/>
+        </w:rPr>
+        <w:t>{{</w:t>
+      </w:r>
+      <w:r>
+        <w:rPr>
+          <w:rFonts w:eastAsia="Times New Roman"/>
+          <w:color w:val="000000"/>
+        </w:rPr>
+        <w:t xml:space="preserve"> users</w:t>
+      </w:r>
+      <w:proofErr w:type="gramEnd"/>
+      <w:r>
+        <w:rPr>
+          <w:rFonts w:eastAsia="Times New Roman"/>
+          <w:color w:val="000000"/>
+        </w:rPr>
+        <w:t>[0</w:t>
+      </w:r>
+      <w:proofErr w:type="gramStart"/>
+      <w:r>
+        <w:rPr>
+          <w:rFonts w:eastAsia="Times New Roman"/>
+          <w:color w:val="000000"/>
+        </w:rPr>
+        <w:t>] }</w:t>
+      </w:r>
+      <w:proofErr w:type="gramEnd"/>
+      <w:r>
+        <w:rPr>
+          <w:rFonts w:eastAsia="Times New Roman"/>
+          <w:color w:val="000000"/>
+        </w:rPr>
+        <w:t>}</w:t>
+      </w:r>
+    </w:p>
+    <w:p>
+      <w:pPr>
+        <w:spacing w:line="240" w:lineRule="auto"/>
+        <w:textAlignment w:val="baseline"/>
+        <w:rPr>
+          <w:rFonts w:eastAsia="Times New Roman"/>
+          <w:color w:val="000000"/>
+        </w:rPr>
+      </w:pPr>
+      <w:r>
+        <w:rPr>
+          <w:rFonts w:eastAsia="Times New Roman"/>
+          <w:color w:val="000000"/>
+        </w:rPr>
+        <w:t>[Your pronouns (optional)]</w:t>
+      </w:r>
+      <w:r>
+        <w:rPr>
+          <w:rFonts w:eastAsia="Times New Roman"/>
+          <w:color w:val="000000"/>
+        </w:rPr>
+        <w:t>:</w:t>
+      </w:r>
+      <w:r>
+        <w:rPr>
+          <w:rFonts w:eastAsia="Times New Roman"/>
+          <w:color w:val="000000"/>
+        </w:rPr>
+        <w:tab/>
+      </w:r>
+      <w:proofErr w:type="gramStart"/>
+      <w:r>
+        <w:rPr>
+          <w:rStyle w:val="normaltextrun"/>
           <w:color w:val="000000"/>
         </w:rPr>
         <w:t>{{ users</w:t>
@@ -1833,10 +2410,26 @@
       <w:proofErr w:type="gramEnd"/>
       <w:r>
         <w:rPr>
-          <w:rFonts w:eastAsia="Times New Roman"/>
-          <w:color w:val="000000"/>
-        </w:rPr>
-        <w:t>[0].signature }}</w:t>
+          <w:rStyle w:val="normaltextrun"/>
+          <w:color w:val="000000"/>
+        </w:rPr>
+        <w:t>[0</w:t>
+      </w:r>
+      <w:proofErr w:type="gramStart"/>
+      <w:r>
+        <w:rPr>
+          <w:rStyle w:val="normaltextrun"/>
+          <w:color w:val="000000"/>
+        </w:rPr>
+        <w:t>].pronouns</w:t>
+      </w:r>
+      <w:proofErr w:type="gramEnd"/>
+      <w:r>
+        <w:rPr>
+          <w:rStyle w:val="normaltextrun"/>
+          <w:color w:val="000000"/>
+        </w:rPr>
+        <w:t xml:space="preserve"> }}</w:t>
       </w:r>
     </w:p>
     <w:p>
@@ -1848,6 +2441,119 @@
           <w:color w:val="000000"/>
         </w:rPr>
       </w:pPr>
+      <w:r>
+        <w:rPr>
+          <w:rFonts w:eastAsia="Times New Roman"/>
+          <w:color w:val="000000"/>
+        </w:rPr>
+        <w:t xml:space="preserve">[Your </w:t>
+      </w:r>
+      <w:r>
+        <w:rPr>
+          <w:rFonts w:eastAsia="Times New Roman"/>
+          <w:color w:val="000000"/>
+        </w:rPr>
+        <w:t>a</w:t>
+      </w:r>
+      <w:r>
+        <w:rPr>
+          <w:rFonts w:eastAsia="Times New Roman"/>
+          <w:color w:val="000000"/>
+        </w:rPr>
+        <w:t>ddress]</w:t>
+      </w:r>
+      <w:r>
+        <w:rPr>
+          <w:rFonts w:eastAsia="Times New Roman"/>
+          <w:color w:val="000000"/>
+        </w:rPr>
+        <w:t>:</w:t>
+      </w:r>
+      <w:r>
+        <w:rPr>
+          <w:rFonts w:eastAsia="Times New Roman"/>
+          <w:color w:val="000000"/>
+        </w:rPr>
+        <w:tab/>
+      </w:r>
+      <w:proofErr w:type="gramStart"/>
+      <w:r>
+        <w:rPr>
+          <w:rStyle w:val="normaltextrun"/>
+          <w:color w:val="000000"/>
+        </w:rPr>
+        <w:t xml:space="preserve">{{ </w:t>
+      </w:r>
+      <w:r>
+        <w:rPr>
+          <w:rStyle w:val="normaltextrun"/>
+          <w:color w:val="000000"/>
+        </w:rPr>
+        <w:t>users</w:t>
+      </w:r>
+      <w:proofErr w:type="gramEnd"/>
+      <w:r>
+        <w:rPr>
+          <w:rStyle w:val="normaltextrun"/>
+          <w:color w:val="000000"/>
+        </w:rPr>
+        <w:t>[0</w:t>
+      </w:r>
+      <w:proofErr w:type="gramStart"/>
+      <w:r>
+        <w:rPr>
+          <w:rStyle w:val="normaltextrun"/>
+          <w:color w:val="000000"/>
+        </w:rPr>
+        <w:t>].</w:t>
+      </w:r>
+      <w:proofErr w:type="spellStart"/>
+      <w:r>
+        <w:rPr>
+          <w:rStyle w:val="normaltextrun"/>
+          <w:color w:val="000000"/>
+        </w:rPr>
+        <w:t>address</w:t>
+      </w:r>
+      <w:proofErr w:type="gramEnd"/>
+      <w:r>
+        <w:rPr>
+          <w:rStyle w:val="normaltextrun"/>
+          <w:color w:val="000000"/>
+        </w:rPr>
+        <w:t>.on_one_</w:t>
+      </w:r>
+      <w:proofErr w:type="gramStart"/>
+      <w:r>
+        <w:rPr>
+          <w:rStyle w:val="normaltextrun"/>
+          <w:color w:val="000000"/>
+        </w:rPr>
+        <w:t>line</w:t>
+      </w:r>
+      <w:proofErr w:type="spellEnd"/>
+      <w:r>
+        <w:rPr>
+          <w:rStyle w:val="normaltextrun"/>
+          <w:color w:val="000000"/>
+        </w:rPr>
+        <w:t xml:space="preserve"> </w:t>
+      </w:r>
+      <w:r>
+        <w:rPr>
+          <w:rStyle w:val="normaltextrun"/>
+          <w:color w:val="000000"/>
+        </w:rPr>
+        <w:t>}</w:t>
+      </w:r>
+      <w:proofErr w:type="gramEnd"/>
+      <w:r>
+        <w:rPr>
+          <w:rStyle w:val="normaltextrun"/>
+          <w:color w:val="000000"/>
+        </w:rPr>
+        <w:t>}</w:t>
+      </w:r>
     </w:p>
     <w:p>
       <w:pPr>
@@ -1858,6 +2564,119 @@
           <w:color w:val="000000"/>
         </w:rPr>
       </w:pPr>
+      <w:r>
+        <w:rPr>
+          <w:rFonts w:eastAsia="Times New Roman"/>
+          <w:color w:val="000000"/>
+        </w:rPr>
+        <w:t xml:space="preserve">[Your </w:t>
+      </w:r>
+      <w:r>
+        <w:rPr>
+          <w:rFonts w:eastAsia="Times New Roman"/>
+          <w:color w:val="000000"/>
+        </w:rPr>
+        <w:t>p</w:t>
+      </w:r>
+      <w:r>
+        <w:rPr>
+          <w:rFonts w:eastAsia="Times New Roman"/>
+          <w:color w:val="000000"/>
+        </w:rPr>
+        <w:t xml:space="preserve">hone </w:t>
+      </w:r>
+      <w:r>
+        <w:rPr>
+          <w:rFonts w:eastAsia="Times New Roman"/>
+          <w:color w:val="000000"/>
+        </w:rPr>
+        <w:t>n</w:t>
+      </w:r>
+      <w:r>
+        <w:rPr>
+          <w:rFonts w:eastAsia="Times New Roman"/>
+          <w:color w:val="000000"/>
+        </w:rPr>
+        <w:t>umber]</w:t>
+      </w:r>
+      <w:r>
+        <w:rPr>
+          <w:rFonts w:eastAsia="Times New Roman"/>
+          <w:color w:val="000000"/>
+        </w:rPr>
+        <w:t>:</w:t>
+      </w:r>
+      <w:r>
+        <w:rPr>
+          <w:rFonts w:eastAsia="Times New Roman"/>
+          <w:color w:val="000000"/>
+        </w:rPr>
+        <w:tab/>
+      </w:r>
+      <w:proofErr w:type="gramStart"/>
+      <w:r>
+        <w:rPr>
+          <w:rStyle w:val="normaltextrun"/>
+          <w:color w:val="000000"/>
+        </w:rPr>
+        <w:t>{{ users</w:t>
+      </w:r>
+      <w:proofErr w:type="gramEnd"/>
+      <w:r>
+        <w:rPr>
+          <w:rStyle w:val="normaltextrun"/>
+          <w:color w:val="000000"/>
+        </w:rPr>
+        <w:t>[0</w:t>
+      </w:r>
+      <w:proofErr w:type="gramStart"/>
+      <w:r>
+        <w:rPr>
+          <w:rStyle w:val="normaltextrun"/>
+          <w:color w:val="000000"/>
+        </w:rPr>
+        <w:t>].</w:t>
+      </w:r>
+      <w:proofErr w:type="spellStart"/>
+      <w:r>
+        <w:rPr>
+          <w:rStyle w:val="normaltextrun"/>
+          <w:color w:val="000000"/>
+        </w:rPr>
+        <w:t>mobile</w:t>
+      </w:r>
+      <w:proofErr w:type="gramEnd"/>
+      <w:r>
+        <w:rPr>
+          <w:rStyle w:val="normaltextrun"/>
+          <w:color w:val="000000"/>
+        </w:rPr>
+        <w:t>_</w:t>
+      </w:r>
+      <w:proofErr w:type="gramStart"/>
+      <w:r>
+        <w:rPr>
+          <w:rStyle w:val="normaltextrun"/>
+          <w:color w:val="000000"/>
+        </w:rPr>
+        <w:t>number</w:t>
+      </w:r>
+      <w:proofErr w:type="spellEnd"/>
+      <w:r>
+        <w:rPr>
+          <w:rStyle w:val="normaltextrun"/>
+          <w:color w:val="000000"/>
+        </w:rPr>
+        <w:t xml:space="preserve"> }</w:t>
+      </w:r>
+      <w:proofErr w:type="gramEnd"/>
+      <w:r>
+        <w:rPr>
+          <w:rStyle w:val="normaltextrun"/>
+          <w:color w:val="000000"/>
+        </w:rPr>
+        <w:t>}</w:t>
+      </w:r>
     </w:p>
     <w:p>
       <w:pPr>
@@ -1873,7 +2692,81 @@
           <w:rFonts w:eastAsia="Times New Roman"/>
           <w:color w:val="000000"/>
         </w:rPr>
-        <w:t>_________________________</w:t>
+        <w:t xml:space="preserve">[Your </w:t>
+      </w:r>
+      <w:r>
+        <w:rPr>
+          <w:rFonts w:eastAsia="Times New Roman"/>
+          <w:color w:val="000000"/>
+        </w:rPr>
+        <w:t>e</w:t>
+      </w:r>
+      <w:r>
+        <w:rPr>
+          <w:rFonts w:eastAsia="Times New Roman"/>
+          <w:color w:val="000000"/>
+        </w:rPr>
+        <w:t xml:space="preserve">mail </w:t>
+      </w:r>
+      <w:r>
+        <w:rPr>
+          <w:rFonts w:eastAsia="Times New Roman"/>
+          <w:color w:val="000000"/>
+        </w:rPr>
+        <w:t>a</w:t>
+      </w:r>
+      <w:r>
+        <w:rPr>
+          <w:rFonts w:eastAsia="Times New Roman"/>
+          <w:color w:val="000000"/>
+        </w:rPr>
+        <w:t>ddress]</w:t>
+      </w:r>
+      <w:r>
+        <w:rPr>
+          <w:rFonts w:eastAsia="Times New Roman"/>
+          <w:color w:val="000000"/>
+        </w:rPr>
+        <w:t>:</w:t>
+      </w:r>
+      <w:r>
+        <w:rPr>
+          <w:rFonts w:eastAsia="Times New Roman"/>
+          <w:color w:val="000000"/>
+        </w:rPr>
+        <w:tab/>
+      </w:r>
+      <w:proofErr w:type="gramStart"/>
+      <w:r>
+        <w:rPr>
+          <w:rStyle w:val="normaltextrun"/>
+          <w:color w:val="000000"/>
+        </w:rPr>
+        <w:t>{{ users</w:t>
+      </w:r>
+      <w:proofErr w:type="gramEnd"/>
+      <w:r>
+        <w:rPr>
+          <w:rStyle w:val="normaltextrun"/>
+          <w:color w:val="000000"/>
+        </w:rPr>
+        <w:t>[0</w:t>
+      </w:r>
+      <w:proofErr w:type="gramStart"/>
+      <w:r>
+        <w:rPr>
+          <w:rStyle w:val="normaltextrun"/>
+          <w:color w:val="000000"/>
+        </w:rPr>
+        <w:t>].email</w:t>
+      </w:r>
+      <w:proofErr w:type="gramEnd"/>
+      <w:r>
+        <w:rPr>
+          <w:rStyle w:val="normaltextrun"/>
+          <w:color w:val="000000"/>
+        </w:rPr>
+        <w:t xml:space="preserve"> }}</w:t>
       </w:r>
     </w:p>
     <w:p>
@@ -1885,85 +2778,6 @@
           <w:color w:val="000000"/>
         </w:rPr>
       </w:pPr>
-      <w:r>
-        <w:rPr>
-          <w:rFonts w:eastAsia="Times New Roman"/>
-          <w:color w:val="000000"/>
-        </w:rPr>
-        <w:t>[</w:t>
-      </w:r>
-      <w:r>
-        <w:rPr>
-          <w:rFonts w:eastAsia="Times New Roman"/>
-          <w:color w:val="000000"/>
-        </w:rPr>
-        <w:t xml:space="preserve">Print </w:t>
-      </w:r>
-      <w:r>
-        <w:rPr>
-          <w:rFonts w:eastAsia="Times New Roman"/>
-          <w:color w:val="000000"/>
-        </w:rPr>
-        <w:t>y</w:t>
-      </w:r>
-      <w:r>
-        <w:rPr>
-          <w:rFonts w:eastAsia="Times New Roman"/>
-          <w:color w:val="000000"/>
-        </w:rPr>
-        <w:t xml:space="preserve">our </w:t>
-      </w:r>
-      <w:r>
-        <w:rPr>
-          <w:rFonts w:eastAsia="Times New Roman"/>
-          <w:color w:val="000000"/>
-        </w:rPr>
-        <w:t>n</w:t>
-      </w:r>
-      <w:r>
-        <w:rPr>
-          <w:rFonts w:eastAsia="Times New Roman"/>
-          <w:color w:val="000000"/>
-        </w:rPr>
-        <w:t>ame]</w:t>
-      </w:r>
-      <w:r>
-        <w:rPr>
-          <w:rFonts w:eastAsia="Times New Roman"/>
-          <w:color w:val="000000"/>
-        </w:rPr>
-        <w:t>:</w:t>
-      </w:r>
-      <w:r>
-        <w:rPr>
-          <w:rFonts w:eastAsia="Times New Roman"/>
-          <w:color w:val="000000"/>
-        </w:rPr>
-        <w:tab/>
-      </w:r>
-      <w:proofErr w:type="gramStart"/>
-      <w:r>
-        <w:rPr>
-          <w:rFonts w:eastAsia="Times New Roman"/>
-          <w:color w:val="000000"/>
-        </w:rPr>
-        <w:t>{{</w:t>
-      </w:r>
-      <w:r>
-        <w:rPr>
-          <w:rFonts w:eastAsia="Times New Roman"/>
-          <w:color w:val="000000"/>
-        </w:rPr>
-        <w:t xml:space="preserve"> users</w:t>
-      </w:r>
-      <w:proofErr w:type="gramEnd"/>
-      <w:r>
-        <w:rPr>
-          <w:rFonts w:eastAsia="Times New Roman"/>
-          <w:color w:val="000000"/>
-        </w:rPr>
-        <w:t>[0] }}</w:t>
-      </w:r>
     </w:p>
     <w:p>
       <w:pPr>
@@ -1971,31 +2785,31 @@
         <w:textAlignment w:val="baseline"/>
         <w:rPr>
           <w:rFonts w:eastAsia="Times New Roman"/>
-          <w:color w:val="000000"/>
-        </w:rPr>
-      </w:pPr>
-      <w:r>
-        <w:rPr>
-          <w:rFonts w:eastAsia="Times New Roman"/>
-          <w:color w:val="000000"/>
-        </w:rPr>
-        <w:t>[Your pronouns (optional)]</w:t>
-      </w:r>
-      <w:r>
-        <w:rPr>
-          <w:rFonts w:eastAsia="Times New Roman"/>
-          <w:color w:val="000000"/>
-        </w:rPr>
-        <w:t>:</w:t>
-      </w:r>
-      <w:r>
-        <w:rPr>
-          <w:rFonts w:eastAsia="Times New Roman"/>
-          <w:color w:val="000000"/>
-        </w:rPr>
-        <w:tab/>
-      </w:r>
-      <w:proofErr w:type="gramStart"/>
+          <w:color w:val="000000" w:themeColor="text1"/>
+        </w:rPr>
+      </w:pPr>
+      <w:r>
+        <w:rPr>
+          <w:rFonts w:eastAsia="Times New Roman"/>
+          <w:color w:val="000000" w:themeColor="text1"/>
+        </w:rPr>
+        <w:t>Date</w:t>
+      </w:r>
+      <w:proofErr w:type="gramStart"/>
+      <w:r>
+        <w:rPr>
+          <w:rFonts w:eastAsia="Times New Roman"/>
+          <w:color w:val="000000" w:themeColor="text1"/>
+        </w:rPr>
+        <w:t xml:space="preserve">: </w:t>
+      </w:r>
+      <w:r>
+        <w:rPr>
+          <w:rFonts w:eastAsia="Times New Roman"/>
+          <w:color w:val="000000" w:themeColor="text1"/>
+        </w:rPr>
+        <w:t xml:space="preserve"> </w:t>
+      </w:r>
       <w:r>
         <w:rPr>
           <w:rStyle w:val="normaltextrun"/>
@@ -2009,68 +2823,15 @@
           <w:rStyle w:val="normaltextrun"/>
           <w:color w:val="000000"/>
         </w:rPr>
-        <w:t>[0].pronouns }}</w:t>
-      </w:r>
-    </w:p>
-    <w:p>
-      <w:pPr>
-        <w:spacing w:line="240" w:lineRule="auto"/>
-        <w:textAlignment w:val="baseline"/>
-        <w:rPr>
-          <w:rFonts w:eastAsia="Times New Roman"/>
-          <w:color w:val="000000"/>
-        </w:rPr>
-      </w:pPr>
-      <w:r>
-        <w:rPr>
-          <w:rFonts w:eastAsia="Times New Roman"/>
-          <w:color w:val="000000"/>
-        </w:rPr>
-        <w:t xml:space="preserve">[Your </w:t>
-      </w:r>
-      <w:r>
-        <w:rPr>
-          <w:rFonts w:eastAsia="Times New Roman"/>
-          <w:color w:val="000000"/>
-        </w:rPr>
-        <w:t>a</w:t>
-      </w:r>
-      <w:r>
-        <w:rPr>
-          <w:rFonts w:eastAsia="Times New Roman"/>
-          <w:color w:val="000000"/>
-        </w:rPr>
-        <w:t>ddress]</w:t>
-      </w:r>
-      <w:r>
-        <w:rPr>
-          <w:rFonts w:eastAsia="Times New Roman"/>
-          <w:color w:val="000000"/>
-        </w:rPr>
-        <w:t>:</w:t>
-      </w:r>
-      <w:r>
-        <w:rPr>
-          <w:rFonts w:eastAsia="Times New Roman"/>
-          <w:color w:val="000000"/>
-        </w:rPr>
-        <w:tab/>
-      </w:r>
-      <w:proofErr w:type="gramStart"/>
-      <w:r>
-        <w:rPr>
-          <w:rStyle w:val="normaltextrun"/>
-          <w:color w:val="000000"/>
-        </w:rPr>
-        <w:t>{{ users</w:t>
-      </w:r>
-      <w:proofErr w:type="gramEnd"/>
-      <w:r>
-        <w:rPr>
-          <w:rStyle w:val="normaltextrun"/>
-          <w:color w:val="000000"/>
-        </w:rPr>
-        <w:t>[0].</w:t>
+        <w:t>[0</w:t>
+      </w:r>
+      <w:proofErr w:type="gramStart"/>
+      <w:r>
+        <w:rPr>
+          <w:rStyle w:val="normaltextrun"/>
+          <w:color w:val="000000"/>
+        </w:rPr>
+        <w:t>].</w:t>
       </w:r>
       <w:proofErr w:type="spellStart"/>
       <w:r>
@@ -2078,14 +2839,23 @@
           <w:rStyle w:val="normaltextrun"/>
           <w:color w:val="000000"/>
         </w:rPr>
-        <w:t>address.</w:t>
-      </w:r>
-      <w:r>
-        <w:rPr>
-          <w:rStyle w:val="normaltextrun"/>
-          <w:color w:val="000000"/>
-        </w:rPr>
-        <w:t>address</w:t>
+        <w:t>signature</w:t>
+      </w:r>
+      <w:proofErr w:type="gramEnd"/>
+      <w:r>
+        <w:rPr>
+          <w:rStyle w:val="normaltextrun"/>
+          <w:color w:val="000000"/>
+        </w:rPr>
+        <w:t>_</w:t>
+      </w:r>
+      <w:proofErr w:type="gramStart"/>
+      <w:r>
+        <w:rPr>
+          <w:rStyle w:val="normaltextrun"/>
+          <w:color w:val="000000"/>
+        </w:rPr>
+        <w:t>date</w:t>
       </w:r>
       <w:proofErr w:type="spellEnd"/>
       <w:r>
@@ -2093,246 +2863,15 @@
           <w:rStyle w:val="normaltextrun"/>
           <w:color w:val="000000"/>
         </w:rPr>
-        <w:t xml:space="preserve"> }}</w:t>
-      </w:r>
-    </w:p>
-    <w:p>
-      <w:pPr>
-        <w:spacing w:line="240" w:lineRule="auto"/>
-        <w:textAlignment w:val="baseline"/>
-        <w:rPr>
-          <w:rFonts w:eastAsia="Times New Roman"/>
-          <w:color w:val="000000"/>
-        </w:rPr>
-      </w:pPr>
-      <w:r>
-        <w:rPr>
-          <w:rFonts w:eastAsia="Times New Roman"/>
-          <w:color w:val="000000"/>
-        </w:rPr>
-        <w:t xml:space="preserve">[Your </w:t>
-      </w:r>
-      <w:r>
-        <w:rPr>
-          <w:rFonts w:eastAsia="Times New Roman"/>
-          <w:color w:val="000000"/>
-        </w:rPr>
-        <w:t>p</w:t>
-      </w:r>
-      <w:r>
-        <w:rPr>
-          <w:rFonts w:eastAsia="Times New Roman"/>
-          <w:color w:val="000000"/>
-        </w:rPr>
-        <w:t xml:space="preserve">hone </w:t>
-      </w:r>
-      <w:r>
-        <w:rPr>
-          <w:rFonts w:eastAsia="Times New Roman"/>
-          <w:color w:val="000000"/>
-        </w:rPr>
-        <w:t>n</w:t>
-      </w:r>
-      <w:r>
-        <w:rPr>
-          <w:rFonts w:eastAsia="Times New Roman"/>
-          <w:color w:val="000000"/>
-        </w:rPr>
-        <w:t>umber]</w:t>
-      </w:r>
-      <w:r>
-        <w:rPr>
-          <w:rFonts w:eastAsia="Times New Roman"/>
-          <w:color w:val="000000"/>
-        </w:rPr>
-        <w:t>:</w:t>
-      </w:r>
-      <w:r>
-        <w:rPr>
-          <w:rFonts w:eastAsia="Times New Roman"/>
-          <w:color w:val="000000"/>
-        </w:rPr>
-        <w:tab/>
-      </w:r>
-      <w:proofErr w:type="gramStart"/>
-      <w:r>
-        <w:rPr>
-          <w:rStyle w:val="normaltextrun"/>
-          <w:color w:val="000000"/>
-        </w:rPr>
-        <w:t>{{ users</w:t>
-      </w:r>
-      <w:proofErr w:type="gramEnd"/>
-      <w:r>
-        <w:rPr>
-          <w:rStyle w:val="normaltextrun"/>
-          <w:color w:val="000000"/>
-        </w:rPr>
-        <w:t>[0].</w:t>
-      </w:r>
-      <w:proofErr w:type="spellStart"/>
-      <w:r>
-        <w:rPr>
-          <w:rStyle w:val="normaltextrun"/>
-          <w:color w:val="000000"/>
-        </w:rPr>
-        <w:t>mobile_number</w:t>
-      </w:r>
-      <w:proofErr w:type="spellEnd"/>
-      <w:r>
-        <w:rPr>
-          <w:rStyle w:val="normaltextrun"/>
-          <w:color w:val="000000"/>
-        </w:rPr>
-        <w:t xml:space="preserve"> }}</w:t>
-      </w:r>
-    </w:p>
-    <w:p>
-      <w:pPr>
-        <w:spacing w:line="240" w:lineRule="auto"/>
-        <w:textAlignment w:val="baseline"/>
-        <w:rPr>
-          <w:rFonts w:eastAsia="Times New Roman"/>
-          <w:color w:val="000000"/>
-        </w:rPr>
-      </w:pPr>
-      <w:r>
-        <w:rPr>
-          <w:rFonts w:eastAsia="Times New Roman"/>
-          <w:color w:val="000000"/>
-        </w:rPr>
-        <w:t xml:space="preserve">[Your </w:t>
-      </w:r>
-      <w:r>
-        <w:rPr>
-          <w:rFonts w:eastAsia="Times New Roman"/>
-          <w:color w:val="000000"/>
-        </w:rPr>
-        <w:t>e</w:t>
-      </w:r>
-      <w:r>
-        <w:rPr>
-          <w:rFonts w:eastAsia="Times New Roman"/>
-          <w:color w:val="000000"/>
-        </w:rPr>
-        <w:t xml:space="preserve">mail </w:t>
-      </w:r>
-      <w:r>
-        <w:rPr>
-          <w:rFonts w:eastAsia="Times New Roman"/>
-          <w:color w:val="000000"/>
-        </w:rPr>
-        <w:t>a</w:t>
-      </w:r>
-      <w:r>
-        <w:rPr>
-          <w:rFonts w:eastAsia="Times New Roman"/>
-          <w:color w:val="000000"/>
-        </w:rPr>
-        <w:t>ddress]</w:t>
-      </w:r>
-      <w:r>
-        <w:rPr>
-          <w:rFonts w:eastAsia="Times New Roman"/>
-          <w:color w:val="000000"/>
-        </w:rPr>
-        <w:t>:</w:t>
-      </w:r>
-      <w:r>
-        <w:rPr>
-          <w:rFonts w:eastAsia="Times New Roman"/>
-          <w:color w:val="000000"/>
-        </w:rPr>
-        <w:tab/>
-      </w:r>
-      <w:proofErr w:type="gramStart"/>
-      <w:r>
-        <w:rPr>
-          <w:rStyle w:val="normaltextrun"/>
-          <w:color w:val="000000"/>
-        </w:rPr>
-        <w:t>{{ users</w:t>
-      </w:r>
-      <w:proofErr w:type="gramEnd"/>
-      <w:r>
-        <w:rPr>
-          <w:rStyle w:val="normaltextrun"/>
-          <w:color w:val="000000"/>
-        </w:rPr>
-        <w:t>[0].email }}</w:t>
-      </w:r>
-    </w:p>
-    <w:p>
-      <w:pPr>
-        <w:spacing w:line="240" w:lineRule="auto"/>
-        <w:textAlignment w:val="baseline"/>
-        <w:rPr>
-          <w:rFonts w:eastAsia="Times New Roman"/>
-          <w:color w:val="000000"/>
-        </w:rPr>
-      </w:pPr>
-    </w:p>
-    <w:p>
-      <w:pPr>
-        <w:spacing w:line="240" w:lineRule="auto"/>
-        <w:textAlignment w:val="baseline"/>
-        <w:rPr>
-          <w:rFonts w:eastAsia="Times New Roman"/>
-          <w:color w:val="000000" w:themeColor="text1"/>
-        </w:rPr>
-      </w:pPr>
-      <w:r>
-        <w:rPr>
-          <w:rFonts w:eastAsia="Times New Roman"/>
-          <w:color w:val="000000" w:themeColor="text1"/>
-        </w:rPr>
-        <w:t>Date</w:t>
-      </w:r>
-      <w:proofErr w:type="gramStart"/>
-      <w:r>
-        <w:rPr>
-          <w:rFonts w:eastAsia="Times New Roman"/>
-          <w:color w:val="000000" w:themeColor="text1"/>
-        </w:rPr>
-        <w:t xml:space="preserve">: </w:t>
-      </w:r>
-      <w:r>
-        <w:rPr>
-          <w:rFonts w:eastAsia="Times New Roman"/>
-          <w:color w:val="000000" w:themeColor="text1"/>
-        </w:rPr>
-        <w:t xml:space="preserve"> </w:t>
-      </w:r>
-      <w:r>
-        <w:rPr>
-          <w:rStyle w:val="normaltextrun"/>
-          <w:color w:val="000000"/>
-        </w:rPr>
-        <w:t>{</w:t>
-      </w:r>
-      <w:proofErr w:type="gramEnd"/>
-      <w:r>
-        <w:rPr>
-          <w:rStyle w:val="normaltextrun"/>
-          <w:color w:val="000000"/>
-        </w:rPr>
-        <w:t>{ users[0].</w:t>
-      </w:r>
-      <w:proofErr w:type="spellStart"/>
-      <w:r>
-        <w:rPr>
-          <w:rStyle w:val="normaltextrun"/>
-          <w:color w:val="000000"/>
-        </w:rPr>
-        <w:t>signature_date</w:t>
-      </w:r>
-      <w:proofErr w:type="spellEnd"/>
-      <w:r>
-        <w:rPr>
-          <w:rStyle w:val="normaltextrun"/>
-          <w:color w:val="000000"/>
-        </w:rPr>
-        <w:t xml:space="preserve"> }}</w:t>
+        <w:t xml:space="preserve"> }</w:t>
+      </w:r>
+      <w:proofErr w:type="gramEnd"/>
+      <w:r>
+        <w:rPr>
+          <w:rStyle w:val="normaltextrun"/>
+          <w:color w:val="000000"/>
+        </w:rPr>
+        <w:t>}</w:t>
       </w:r>
     </w:p>
     <w:p>
@@ -2747,7 +3286,15 @@
           <w:rFonts w:eastAsia="Times New Roman"/>
           <w:color w:val="000000"/>
         </w:rPr>
-        <w:t>_parties</w:t>
+        <w:t>_</w:t>
+      </w:r>
+      <w:proofErr w:type="gramStart"/>
+      <w:r>
+        <w:rPr>
+          <w:rFonts w:eastAsia="Times New Roman"/>
+          <w:color w:val="000000"/>
+        </w:rPr>
+        <w:t>parties</w:t>
       </w:r>
       <w:proofErr w:type="spellEnd"/>
       <w:r>
@@ -2755,7 +3302,31 @@
           <w:rFonts w:eastAsia="Times New Roman"/>
           <w:color w:val="000000"/>
         </w:rPr>
-        <w:t>[0] }}</w:t>
+        <w:t>[</w:t>
+      </w:r>
+      <w:proofErr w:type="gramEnd"/>
+      <w:r>
+        <w:rPr>
+          <w:rFonts w:eastAsia="Times New Roman"/>
+          <w:color w:val="000000"/>
+        </w:rPr>
+        <w:t>0</w:t>
+      </w:r>
+      <w:proofErr w:type="gramStart"/>
+      <w:r>
+        <w:rPr>
+          <w:rFonts w:eastAsia="Times New Roman"/>
+          <w:color w:val="000000"/>
+        </w:rPr>
+        <w:t>] }</w:t>
+      </w:r>
+      <w:proofErr w:type="gramEnd"/>
+      <w:r>
+        <w:rPr>
+          <w:rFonts w:eastAsia="Times New Roman"/>
+          <w:color w:val="000000"/>
+        </w:rPr>
+        <w:t>}</w:t>
       </w:r>
     </w:p>
     <w:p>
@@ -2833,7 +3404,15 @@
           <w:rFonts w:eastAsia="Times New Roman"/>
           <w:color w:val="000000"/>
         </w:rPr>
-        <w:t>_parties</w:t>
+        <w:t>_</w:t>
+      </w:r>
+      <w:proofErr w:type="gramStart"/>
+      <w:r>
+        <w:rPr>
+          <w:rFonts w:eastAsia="Times New Roman"/>
+          <w:color w:val="000000"/>
+        </w:rPr>
+        <w:t>parties</w:t>
       </w:r>
       <w:proofErr w:type="spellEnd"/>
       <w:r>
@@ -2841,7 +3420,23 @@
           <w:rFonts w:eastAsia="Times New Roman"/>
           <w:color w:val="000000"/>
         </w:rPr>
-        <w:t>[0].</w:t>
+        <w:t>[</w:t>
+      </w:r>
+      <w:proofErr w:type="gramEnd"/>
+      <w:r>
+        <w:rPr>
+          <w:rFonts w:eastAsia="Times New Roman"/>
+          <w:color w:val="000000"/>
+        </w:rPr>
+        <w:t>0</w:t>
+      </w:r>
+      <w:proofErr w:type="gramStart"/>
+      <w:r>
+        <w:rPr>
+          <w:rFonts w:eastAsia="Times New Roman"/>
+          <w:color w:val="000000"/>
+        </w:rPr>
+        <w:t>].</w:t>
       </w:r>
       <w:proofErr w:type="spellStart"/>
       <w:r>
@@ -2849,14 +3444,553 @@
           <w:rFonts w:eastAsia="Times New Roman"/>
           <w:color w:val="000000"/>
         </w:rPr>
-        <w:t>address.</w:t>
-      </w:r>
-      <w:r>
-        <w:rPr>
-          <w:rFonts w:eastAsia="Times New Roman"/>
-          <w:color w:val="000000"/>
-        </w:rPr>
-        <w:t>addr</w:t>
+        <w:t>address</w:t>
+      </w:r>
+      <w:proofErr w:type="gramEnd"/>
+      <w:r>
+        <w:rPr>
+          <w:rFonts w:eastAsia="Times New Roman"/>
+          <w:color w:val="000000"/>
+        </w:rPr>
+        <w:t>.</w:t>
+      </w:r>
+      <w:r>
+        <w:rPr>
+          <w:rFonts w:eastAsia="Times New Roman"/>
+          <w:color w:val="000000"/>
+        </w:rPr>
+        <w:t>on_one_</w:t>
+      </w:r>
+      <w:proofErr w:type="gramStart"/>
+      <w:r>
+        <w:rPr>
+          <w:rFonts w:eastAsia="Times New Roman"/>
+          <w:color w:val="000000"/>
+        </w:rPr>
+        <w:t>line</w:t>
+      </w:r>
+      <w:proofErr w:type="spellEnd"/>
+      <w:r>
+        <w:rPr>
+          <w:rFonts w:eastAsia="Times New Roman"/>
+          <w:color w:val="000000"/>
+        </w:rPr>
+        <w:t xml:space="preserve"> }</w:t>
+      </w:r>
+      <w:proofErr w:type="gramEnd"/>
+      <w:r>
+        <w:rPr>
+          <w:rFonts w:eastAsia="Times New Roman"/>
+          <w:color w:val="000000"/>
+        </w:rPr>
+        <w:t>}</w:t>
+      </w:r>
+    </w:p>
+    <w:p>
+      <w:pPr>
+        <w:spacing w:line="240" w:lineRule="auto"/>
+        <w:textAlignment w:val="baseline"/>
+        <w:rPr>
+          <w:rFonts w:eastAsia="Times New Roman"/>
+          <w:color w:val="000000"/>
+        </w:rPr>
+      </w:pPr>
+      <w:proofErr w:type="gramStart"/>
+      <w:r>
+        <w:rPr>
+          <w:rFonts w:eastAsia="Times New Roman"/>
+          <w:color w:val="000000"/>
+        </w:rPr>
+        <w:t xml:space="preserve">{{ </w:t>
+      </w:r>
+      <w:proofErr w:type="spellStart"/>
+      <w:r>
+        <w:rPr>
+          <w:rFonts w:eastAsia="Times New Roman"/>
+          <w:color w:val="000000"/>
+        </w:rPr>
+        <w:t>other</w:t>
+      </w:r>
+      <w:proofErr w:type="gramEnd"/>
+      <w:r>
+        <w:rPr>
+          <w:rFonts w:eastAsia="Times New Roman"/>
+          <w:color w:val="000000"/>
+        </w:rPr>
+        <w:t>_</w:t>
+      </w:r>
+      <w:proofErr w:type="gramStart"/>
+      <w:r>
+        <w:rPr>
+          <w:rFonts w:eastAsia="Times New Roman"/>
+          <w:color w:val="000000"/>
+        </w:rPr>
+        <w:t>parties</w:t>
+      </w:r>
+      <w:proofErr w:type="spellEnd"/>
+      <w:r>
+        <w:rPr>
+          <w:rFonts w:eastAsia="Times New Roman"/>
+          <w:color w:val="000000"/>
+        </w:rPr>
+        <w:t>[</w:t>
+      </w:r>
+      <w:proofErr w:type="gramEnd"/>
+      <w:r>
+        <w:rPr>
+          <w:rFonts w:eastAsia="Times New Roman"/>
+          <w:color w:val="000000"/>
+        </w:rPr>
+        <w:t>0</w:t>
+      </w:r>
+      <w:proofErr w:type="gramStart"/>
+      <w:r>
+        <w:rPr>
+          <w:rFonts w:eastAsia="Times New Roman"/>
+          <w:color w:val="000000"/>
+        </w:rPr>
+        <w:t>].email</w:t>
+      </w:r>
+      <w:proofErr w:type="gramEnd"/>
+      <w:r>
+        <w:rPr>
+          <w:rFonts w:eastAsia="Times New Roman"/>
+          <w:color w:val="000000"/>
+        </w:rPr>
+        <w:t xml:space="preserve"> }}</w:t>
+      </w:r>
+    </w:p>
+    <w:p>
+      <w:pPr>
+        <w:spacing w:line="240" w:lineRule="auto"/>
+        <w:textAlignment w:val="baseline"/>
+        <w:rPr>
+          <w:rFonts w:eastAsia="Times New Roman"/>
+          <w:color w:val="000000"/>
+        </w:rPr>
+      </w:pPr>
+    </w:p>
+    <w:p>
+      <w:pPr>
+        <w:spacing w:line="240" w:lineRule="auto"/>
+        <w:textAlignment w:val="baseline"/>
+        <w:rPr>
+          <w:rFonts w:eastAsia="Times New Roman"/>
+          <w:color w:val="000000"/>
+        </w:rPr>
+      </w:pPr>
+      <w:r>
+        <w:rPr>
+          <w:rFonts w:eastAsia="Times New Roman"/>
+          <w:color w:val="000000"/>
+        </w:rPr>
+        <w:t xml:space="preserve">/s/ </w:t>
+      </w:r>
+      <w:proofErr w:type="gramStart"/>
+      <w:r>
+        <w:rPr>
+          <w:rFonts w:eastAsia="Times New Roman"/>
+          <w:color w:val="000000"/>
+        </w:rPr>
+        <w:t xml:space="preserve">{{ </w:t>
+      </w:r>
+      <w:r>
+        <w:rPr>
+          <w:rFonts w:eastAsia="Times New Roman"/>
+          <w:color w:val="000000"/>
+        </w:rPr>
+        <w:t>users</w:t>
+      </w:r>
+      <w:proofErr w:type="gramEnd"/>
+      <w:r>
+        <w:rPr>
+          <w:rFonts w:eastAsia="Times New Roman"/>
+          <w:color w:val="000000"/>
+        </w:rPr>
+        <w:t>[0</w:t>
+      </w:r>
+      <w:proofErr w:type="gramStart"/>
+      <w:r>
+        <w:rPr>
+          <w:rFonts w:eastAsia="Times New Roman"/>
+          <w:color w:val="000000"/>
+        </w:rPr>
+        <w:t>].signature</w:t>
+      </w:r>
+      <w:proofErr w:type="gramEnd"/>
+      <w:r>
+        <w:rPr>
+          <w:rFonts w:eastAsia="Times New Roman"/>
+          <w:color w:val="000000"/>
+        </w:rPr>
+        <w:t xml:space="preserve"> }}</w:t>
+      </w:r>
+    </w:p>
+    <w:p>
+      <w:pPr>
+        <w:spacing w:line="240" w:lineRule="auto"/>
+        <w:textAlignment w:val="baseline"/>
+        <w:rPr>
+          <w:rFonts w:eastAsia="Times New Roman"/>
+          <w:color w:val="000000"/>
+        </w:rPr>
+      </w:pPr>
+    </w:p>
+    <w:p>
+      <w:pPr>
+        <w:spacing w:line="240" w:lineRule="auto"/>
+        <w:textAlignment w:val="baseline"/>
+        <w:rPr>
+          <w:rFonts w:eastAsia="Times New Roman"/>
+          <w:color w:val="000000"/>
+        </w:rPr>
+      </w:pPr>
+      <w:r>
+        <w:rPr>
+          <w:rFonts w:eastAsia="Times New Roman"/>
+          <w:color w:val="000000"/>
+        </w:rPr>
+        <w:t>_________________________</w:t>
+      </w:r>
+    </w:p>
+    <w:p>
+      <w:pPr>
+        <w:spacing w:line="240" w:lineRule="auto"/>
+        <w:textAlignment w:val="baseline"/>
+        <w:rPr>
+          <w:rFonts w:eastAsia="Times New Roman"/>
+          <w:color w:val="000000"/>
+        </w:rPr>
+      </w:pPr>
+      <w:r>
+        <w:rPr>
+          <w:rFonts w:eastAsia="Times New Roman"/>
+          <w:color w:val="000000"/>
+        </w:rPr>
+        <w:t xml:space="preserve">[Your </w:t>
+      </w:r>
+      <w:r>
+        <w:rPr>
+          <w:rFonts w:eastAsia="Times New Roman"/>
+          <w:color w:val="000000"/>
+        </w:rPr>
+        <w:t>n</w:t>
+      </w:r>
+      <w:r>
+        <w:rPr>
+          <w:rFonts w:eastAsia="Times New Roman"/>
+          <w:color w:val="000000"/>
+        </w:rPr>
+        <w:t>ame]</w:t>
+      </w:r>
+      <w:r>
+        <w:rPr>
+          <w:rFonts w:eastAsia="Times New Roman"/>
+          <w:color w:val="000000"/>
+        </w:rPr>
+        <w:t>:</w:t>
+      </w:r>
+      <w:r>
+        <w:rPr>
+          <w:rFonts w:eastAsia="Times New Roman"/>
+          <w:color w:val="000000"/>
+        </w:rPr>
+        <w:tab/>
+      </w:r>
+      <w:proofErr w:type="gramStart"/>
+      <w:r>
+        <w:rPr>
+          <w:rFonts w:eastAsia="Times New Roman"/>
+          <w:color w:val="000000"/>
+        </w:rPr>
+        <w:t>{{ users</w:t>
+      </w:r>
+      <w:proofErr w:type="gramEnd"/>
+      <w:r>
+        <w:rPr>
+          <w:rFonts w:eastAsia="Times New Roman"/>
+          <w:color w:val="000000"/>
+        </w:rPr>
+        <w:t>[0</w:t>
+      </w:r>
+      <w:proofErr w:type="gramStart"/>
+      <w:r>
+        <w:rPr>
+          <w:rFonts w:eastAsia="Times New Roman"/>
+          <w:color w:val="000000"/>
+        </w:rPr>
+        <w:t>] }</w:t>
+      </w:r>
+      <w:proofErr w:type="gramEnd"/>
+      <w:r>
+        <w:rPr>
+          <w:rFonts w:eastAsia="Times New Roman"/>
+          <w:color w:val="000000"/>
+        </w:rPr>
+        <w:t>}</w:t>
+      </w:r>
+    </w:p>
+    <w:p>
+      <w:pPr>
+        <w:spacing w:line="240" w:lineRule="auto"/>
+        <w:textAlignment w:val="baseline"/>
+        <w:rPr>
+          <w:rFonts w:eastAsia="Times New Roman"/>
+          <w:color w:val="000000"/>
+        </w:rPr>
+      </w:pPr>
+      <w:r>
+        <w:rPr>
+          <w:rFonts w:eastAsia="Times New Roman"/>
+          <w:color w:val="000000"/>
+        </w:rPr>
+        <w:t xml:space="preserve">[Your </w:t>
+      </w:r>
+      <w:r>
+        <w:rPr>
+          <w:rFonts w:eastAsia="Times New Roman"/>
+          <w:color w:val="000000"/>
+        </w:rPr>
+        <w:t>a</w:t>
+      </w:r>
+      <w:r>
+        <w:rPr>
+          <w:rFonts w:eastAsia="Times New Roman"/>
+          <w:color w:val="000000"/>
+        </w:rPr>
+        <w:t>ddress]</w:t>
+      </w:r>
+      <w:r>
+        <w:rPr>
+          <w:rFonts w:eastAsia="Times New Roman"/>
+          <w:color w:val="000000"/>
+        </w:rPr>
+        <w:t>:</w:t>
+      </w:r>
+      <w:r>
+        <w:rPr>
+          <w:rFonts w:eastAsia="Times New Roman"/>
+          <w:color w:val="000000"/>
+        </w:rPr>
+        <w:tab/>
+      </w:r>
+      <w:proofErr w:type="gramStart"/>
+      <w:r>
+        <w:rPr>
+          <w:rStyle w:val="normaltextrun"/>
+          <w:color w:val="000000"/>
+        </w:rPr>
+        <w:t xml:space="preserve">{{ </w:t>
+      </w:r>
+      <w:r>
+        <w:rPr>
+          <w:rStyle w:val="normaltextrun"/>
+          <w:color w:val="000000"/>
+        </w:rPr>
+        <w:t>users</w:t>
+      </w:r>
+      <w:proofErr w:type="gramEnd"/>
+      <w:r>
+        <w:rPr>
+          <w:rStyle w:val="normaltextrun"/>
+          <w:color w:val="000000"/>
+        </w:rPr>
+        <w:t>[0</w:t>
+      </w:r>
+      <w:proofErr w:type="gramStart"/>
+      <w:r>
+        <w:rPr>
+          <w:rStyle w:val="normaltextrun"/>
+          <w:color w:val="000000"/>
+        </w:rPr>
+        <w:t>].</w:t>
+      </w:r>
+      <w:proofErr w:type="spellStart"/>
+      <w:r>
+        <w:rPr>
+          <w:rStyle w:val="normaltextrun"/>
+          <w:color w:val="000000"/>
+        </w:rPr>
+        <w:t>address</w:t>
+      </w:r>
+      <w:proofErr w:type="gramEnd"/>
+      <w:r>
+        <w:rPr>
+          <w:rStyle w:val="normaltextrun"/>
+          <w:color w:val="000000"/>
+        </w:rPr>
+        <w:t>.on_one_</w:t>
+      </w:r>
+      <w:proofErr w:type="gramStart"/>
+      <w:r>
+        <w:rPr>
+          <w:rStyle w:val="normaltextrun"/>
+          <w:color w:val="000000"/>
+        </w:rPr>
+        <w:t>line</w:t>
+      </w:r>
+      <w:proofErr w:type="spellEnd"/>
+      <w:r>
+        <w:rPr>
+          <w:rStyle w:val="normaltextrun"/>
+          <w:color w:val="000000"/>
+        </w:rPr>
+        <w:t xml:space="preserve"> </w:t>
+      </w:r>
+      <w:r>
+        <w:rPr>
+          <w:rStyle w:val="normaltextrun"/>
+          <w:color w:val="000000"/>
+        </w:rPr>
+        <w:t>}</w:t>
+      </w:r>
+      <w:proofErr w:type="gramEnd"/>
+      <w:r>
+        <w:rPr>
+          <w:rStyle w:val="normaltextrun"/>
+          <w:color w:val="000000"/>
+        </w:rPr>
+        <w:t>}</w:t>
+      </w:r>
+    </w:p>
+    <w:p>
+      <w:pPr>
+        <w:spacing w:line="240" w:lineRule="auto"/>
+        <w:textAlignment w:val="baseline"/>
+        <w:rPr>
+          <w:rFonts w:eastAsia="Times New Roman"/>
+          <w:color w:val="000000"/>
+        </w:rPr>
+      </w:pPr>
+      <w:r>
+        <w:rPr>
+          <w:rFonts w:eastAsia="Times New Roman"/>
+          <w:color w:val="000000"/>
+        </w:rPr>
+        <w:t xml:space="preserve">[Your </w:t>
+      </w:r>
+      <w:r>
+        <w:rPr>
+          <w:rFonts w:eastAsia="Times New Roman"/>
+          <w:color w:val="000000"/>
+        </w:rPr>
+        <w:t>p</w:t>
+      </w:r>
+      <w:r>
+        <w:rPr>
+          <w:rFonts w:eastAsia="Times New Roman"/>
+          <w:color w:val="000000"/>
+        </w:rPr>
+        <w:t xml:space="preserve">hone </w:t>
+      </w:r>
+      <w:r>
+        <w:rPr>
+          <w:rFonts w:eastAsia="Times New Roman"/>
+          <w:color w:val="000000"/>
+        </w:rPr>
+        <w:t>n</w:t>
+      </w:r>
+      <w:r>
+        <w:rPr>
+          <w:rFonts w:eastAsia="Times New Roman"/>
+          <w:color w:val="000000"/>
+        </w:rPr>
+        <w:t>umber]</w:t>
+      </w:r>
+      <w:r>
+        <w:rPr>
+          <w:rFonts w:eastAsia="Times New Roman"/>
+          <w:color w:val="000000"/>
+        </w:rPr>
+        <w:t>:</w:t>
+      </w:r>
+      <w:r>
+        <w:rPr>
+          <w:rFonts w:eastAsia="Times New Roman"/>
+          <w:color w:val="000000"/>
+        </w:rPr>
+        <w:tab/>
+      </w:r>
+      <w:proofErr w:type="gramStart"/>
+      <w:r>
+        <w:rPr>
+          <w:rStyle w:val="normaltextrun"/>
+          <w:color w:val="000000"/>
+        </w:rPr>
+        <w:t>{{ users</w:t>
+      </w:r>
+      <w:proofErr w:type="gramEnd"/>
+      <w:r>
+        <w:rPr>
+          <w:rStyle w:val="normaltextrun"/>
+          <w:color w:val="000000"/>
+        </w:rPr>
+        <w:t>[0</w:t>
+      </w:r>
+      <w:proofErr w:type="gramStart"/>
+      <w:r>
+        <w:rPr>
+          <w:rStyle w:val="normaltextrun"/>
+          <w:color w:val="000000"/>
+        </w:rPr>
+        <w:t>].</w:t>
+      </w:r>
+      <w:proofErr w:type="spellStart"/>
+      <w:r>
+        <w:rPr>
+          <w:rStyle w:val="normaltextrun"/>
+          <w:color w:val="000000"/>
+        </w:rPr>
+        <w:t>mobile</w:t>
+      </w:r>
+      <w:proofErr w:type="gramEnd"/>
+      <w:r>
+        <w:rPr>
+          <w:rStyle w:val="normaltextrun"/>
+          <w:color w:val="000000"/>
+        </w:rPr>
+        <w:t>_</w:t>
+      </w:r>
+      <w:proofErr w:type="gramStart"/>
+      <w:r>
+        <w:rPr>
+          <w:rStyle w:val="normaltextrun"/>
+          <w:color w:val="000000"/>
+        </w:rPr>
+        <w:t>number</w:t>
+      </w:r>
+      <w:proofErr w:type="spellEnd"/>
+      <w:r>
+        <w:rPr>
+          <w:rStyle w:val="normaltextrun"/>
+          <w:color w:val="000000"/>
+        </w:rPr>
+        <w:t xml:space="preserve"> }</w:t>
+      </w:r>
+      <w:proofErr w:type="gramEnd"/>
+      <w:r>
+        <w:rPr>
+          <w:rStyle w:val="normaltextrun"/>
+          <w:color w:val="000000"/>
+        </w:rPr>
+        <w:t>}</w:t>
+      </w:r>
+    </w:p>
+    <w:p>
+      <w:pPr>
+        <w:spacing w:line="240" w:lineRule="auto"/>
+        <w:textAlignment w:val="baseline"/>
+        <w:rPr>
+          <w:rFonts w:eastAsia="Times New Roman"/>
+          <w:color w:val="000000"/>
+        </w:rPr>
+      </w:pPr>
+      <w:r>
+        <w:rPr>
+          <w:rFonts w:eastAsia="Times New Roman"/>
+          <w:color w:val="000000"/>
+        </w:rPr>
+        <w:t xml:space="preserve">[Your </w:t>
       </w:r>
       <w:r>
         <w:rPr>
@@ -2870,452 +4004,67 @@
           <w:rFonts w:eastAsia="Times New Roman"/>
           <w:color w:val="000000"/>
         </w:rPr>
-        <w:t>ss</w:t>
-      </w:r>
-      <w:proofErr w:type="spellEnd"/>
-      <w:r>
-        <w:rPr>
-          <w:rFonts w:eastAsia="Times New Roman"/>
+        <w:t xml:space="preserve">mail </w:t>
+      </w:r>
+      <w:r>
+        <w:rPr>
+          <w:rFonts w:eastAsia="Times New Roman"/>
+          <w:color w:val="000000"/>
+        </w:rPr>
+        <w:t>a</w:t>
+      </w:r>
+      <w:r>
+        <w:rPr>
+          <w:rFonts w:eastAsia="Times New Roman"/>
+          <w:color w:val="000000"/>
+        </w:rPr>
+        <w:t>ddress]</w:t>
+      </w:r>
+      <w:r>
+        <w:rPr>
+          <w:rFonts w:eastAsia="Times New Roman"/>
+          <w:color w:val="000000"/>
+        </w:rPr>
+        <w:t>:</w:t>
+      </w:r>
+      <w:r>
+        <w:rPr>
+          <w:rFonts w:eastAsia="Times New Roman"/>
+          <w:color w:val="000000"/>
+        </w:rPr>
+        <w:tab/>
+      </w:r>
+      <w:proofErr w:type="gramStart"/>
+      <w:r>
+        <w:rPr>
+          <w:rStyle w:val="normaltextrun"/>
+          <w:color w:val="000000"/>
+        </w:rPr>
+        <w:t>{{ users</w:t>
+      </w:r>
+      <w:proofErr w:type="gramEnd"/>
+      <w:r>
+        <w:rPr>
+          <w:rStyle w:val="normaltextrun"/>
+          <w:color w:val="000000"/>
+        </w:rPr>
+        <w:t>[0</w:t>
+      </w:r>
+      <w:proofErr w:type="gramStart"/>
+      <w:r>
+        <w:rPr>
+          <w:rStyle w:val="normaltextrun"/>
+          <w:color w:val="000000"/>
+        </w:rPr>
+        <w:t>].email</w:t>
+      </w:r>
+      <w:proofErr w:type="gramEnd"/>
+      <w:r>
+        <w:rPr>
+          <w:rStyle w:val="normaltextrun"/>
           <w:color w:val="000000"/>
         </w:rPr>
         <w:t xml:space="preserve"> }}</w:t>
-      </w:r>
-    </w:p>
-    <w:p>
-      <w:pPr>
-        <w:spacing w:line="240" w:lineRule="auto"/>
-        <w:textAlignment w:val="baseline"/>
-        <w:rPr>
-          <w:rFonts w:eastAsia="Times New Roman"/>
-          <w:color w:val="000000"/>
-        </w:rPr>
-      </w:pPr>
-      <w:proofErr w:type="gramStart"/>
-      <w:r>
-        <w:rPr>
-          <w:rFonts w:eastAsia="Times New Roman"/>
-          <w:color w:val="000000"/>
-        </w:rPr>
-        <w:t xml:space="preserve">{{ </w:t>
-      </w:r>
-      <w:proofErr w:type="spellStart"/>
-      <w:r>
-        <w:rPr>
-          <w:rFonts w:eastAsia="Times New Roman"/>
-          <w:color w:val="000000"/>
-        </w:rPr>
-        <w:t>other</w:t>
-      </w:r>
-      <w:proofErr w:type="gramEnd"/>
-      <w:r>
-        <w:rPr>
-          <w:rFonts w:eastAsia="Times New Roman"/>
-          <w:color w:val="000000"/>
-        </w:rPr>
-        <w:t>_parties</w:t>
-      </w:r>
-      <w:proofErr w:type="spellEnd"/>
-      <w:r>
-        <w:rPr>
-          <w:rFonts w:eastAsia="Times New Roman"/>
-          <w:color w:val="000000"/>
-        </w:rPr>
-        <w:t>[0].email }}</w:t>
-      </w:r>
-    </w:p>
-    <w:p>
-      <w:pPr>
-        <w:spacing w:line="240" w:lineRule="auto"/>
-        <w:textAlignment w:val="baseline"/>
-        <w:rPr>
-          <w:rFonts w:eastAsia="Times New Roman"/>
-          <w:color w:val="000000"/>
-        </w:rPr>
-      </w:pPr>
-    </w:p>
-    <w:p>
-      <w:pPr>
-        <w:spacing w:line="240" w:lineRule="auto"/>
-        <w:textAlignment w:val="baseline"/>
-        <w:rPr>
-          <w:rFonts w:eastAsia="Times New Roman"/>
-          <w:color w:val="000000"/>
-        </w:rPr>
-      </w:pPr>
-      <w:r>
-        <w:rPr>
-          <w:rFonts w:eastAsia="Times New Roman"/>
-          <w:color w:val="000000"/>
-        </w:rPr>
-        <w:t xml:space="preserve">/s/ </w:t>
-      </w:r>
-      <w:proofErr w:type="gramStart"/>
-      <w:r>
-        <w:rPr>
-          <w:rFonts w:eastAsia="Times New Roman"/>
-          <w:color w:val="000000"/>
-        </w:rPr>
-        <w:t>{{ users</w:t>
-      </w:r>
-      <w:proofErr w:type="gramEnd"/>
-      <w:r>
-        <w:rPr>
-          <w:rFonts w:eastAsia="Times New Roman"/>
-          <w:color w:val="000000"/>
-        </w:rPr>
-        <w:t>[0]</w:t>
-      </w:r>
-      <w:r>
-        <w:rPr>
-          <w:rFonts w:eastAsia="Times New Roman"/>
-          <w:color w:val="000000"/>
-        </w:rPr>
-        <w:t xml:space="preserve"> }}</w:t>
-      </w:r>
-    </w:p>
-    <w:p>
-      <w:pPr>
-        <w:spacing w:line="240" w:lineRule="auto"/>
-        <w:textAlignment w:val="baseline"/>
-        <w:rPr>
-          <w:rFonts w:eastAsia="Times New Roman"/>
-          <w:color w:val="000000"/>
-        </w:rPr>
-      </w:pPr>
-    </w:p>
-    <w:p>
-      <w:pPr>
-        <w:spacing w:line="240" w:lineRule="auto"/>
-        <w:textAlignment w:val="baseline"/>
-        <w:rPr>
-          <w:rFonts w:eastAsia="Times New Roman"/>
-          <w:color w:val="000000"/>
-        </w:rPr>
-      </w:pPr>
-      <w:r>
-        <w:rPr>
-          <w:rFonts w:eastAsia="Times New Roman"/>
-          <w:color w:val="000000"/>
-        </w:rPr>
-        <w:t>_________________________</w:t>
-      </w:r>
-    </w:p>
-    <w:p>
-      <w:pPr>
-        <w:spacing w:line="240" w:lineRule="auto"/>
-        <w:textAlignment w:val="baseline"/>
-        <w:rPr>
-          <w:rFonts w:eastAsia="Times New Roman"/>
-          <w:color w:val="000000"/>
-        </w:rPr>
-      </w:pPr>
-      <w:r>
-        <w:rPr>
-          <w:rFonts w:eastAsia="Times New Roman"/>
-          <w:color w:val="000000"/>
-        </w:rPr>
-        <w:t xml:space="preserve">[Your </w:t>
-      </w:r>
-      <w:r>
-        <w:rPr>
-          <w:rFonts w:eastAsia="Times New Roman"/>
-          <w:color w:val="000000"/>
-        </w:rPr>
-        <w:t>n</w:t>
-      </w:r>
-      <w:r>
-        <w:rPr>
-          <w:rFonts w:eastAsia="Times New Roman"/>
-          <w:color w:val="000000"/>
-        </w:rPr>
-        <w:t>ame]</w:t>
-      </w:r>
-      <w:r>
-        <w:rPr>
-          <w:rFonts w:eastAsia="Times New Roman"/>
-          <w:color w:val="000000"/>
-        </w:rPr>
-        <w:t>:</w:t>
-      </w:r>
-      <w:r>
-        <w:rPr>
-          <w:rFonts w:eastAsia="Times New Roman"/>
-          <w:color w:val="000000"/>
-        </w:rPr>
-        <w:tab/>
-      </w:r>
-      <w:proofErr w:type="gramStart"/>
-      <w:r>
-        <w:rPr>
-          <w:rFonts w:eastAsia="Times New Roman"/>
-          <w:color w:val="000000"/>
-        </w:rPr>
-        <w:t>{{ users</w:t>
-      </w:r>
-      <w:proofErr w:type="gramEnd"/>
-      <w:r>
-        <w:rPr>
-          <w:rFonts w:eastAsia="Times New Roman"/>
-          <w:color w:val="000000"/>
-        </w:rPr>
-        <w:t>[0] }}</w:t>
-      </w:r>
-    </w:p>
-    <w:p>
-      <w:pPr>
-        <w:spacing w:line="240" w:lineRule="auto"/>
-        <w:textAlignment w:val="baseline"/>
-        <w:rPr>
-          <w:rFonts w:eastAsia="Times New Roman"/>
-          <w:color w:val="000000"/>
-        </w:rPr>
-      </w:pPr>
-      <w:r>
-        <w:rPr>
-          <w:rFonts w:eastAsia="Times New Roman"/>
-          <w:color w:val="000000"/>
-        </w:rPr>
-        <w:t xml:space="preserve">[Your </w:t>
-      </w:r>
-      <w:r>
-        <w:rPr>
-          <w:rFonts w:eastAsia="Times New Roman"/>
-          <w:color w:val="000000"/>
-        </w:rPr>
-        <w:t>a</w:t>
-      </w:r>
-      <w:r>
-        <w:rPr>
-          <w:rFonts w:eastAsia="Times New Roman"/>
-          <w:color w:val="000000"/>
-        </w:rPr>
-        <w:t>ddress]</w:t>
-      </w:r>
-      <w:r>
-        <w:rPr>
-          <w:rFonts w:eastAsia="Times New Roman"/>
-          <w:color w:val="000000"/>
-        </w:rPr>
-        <w:t>:</w:t>
-      </w:r>
-      <w:r>
-        <w:rPr>
-          <w:rFonts w:eastAsia="Times New Roman"/>
-          <w:color w:val="000000"/>
-        </w:rPr>
-        <w:tab/>
-      </w:r>
-      <w:proofErr w:type="gramStart"/>
-      <w:r>
-        <w:rPr>
-          <w:rStyle w:val="normaltextrun"/>
-          <w:color w:val="000000"/>
-        </w:rPr>
-        <w:t>{{ users</w:t>
-      </w:r>
-      <w:proofErr w:type="gramEnd"/>
-      <w:r>
-        <w:rPr>
-          <w:rStyle w:val="normaltextrun"/>
-          <w:color w:val="000000"/>
-        </w:rPr>
-        <w:t>[0].</w:t>
-      </w:r>
-      <w:proofErr w:type="spellStart"/>
-      <w:r>
-        <w:rPr>
-          <w:rStyle w:val="normaltextrun"/>
-          <w:color w:val="000000"/>
-        </w:rPr>
-        <w:t>address.</w:t>
-      </w:r>
-      <w:r>
-        <w:rPr>
-          <w:rStyle w:val="normaltextrun"/>
-          <w:color w:val="000000"/>
-        </w:rPr>
-        <w:t>address</w:t>
-      </w:r>
-      <w:proofErr w:type="spellEnd"/>
-      <w:r>
-        <w:rPr>
-          <w:rStyle w:val="normaltextrun"/>
-          <w:color w:val="000000"/>
-        </w:rPr>
-        <w:t xml:space="preserve"> }}</w:t>
-      </w:r>
-    </w:p>
-    <w:p>
-      <w:pPr>
-        <w:spacing w:line="240" w:lineRule="auto"/>
-        <w:textAlignment w:val="baseline"/>
-        <w:rPr>
-          <w:rFonts w:eastAsia="Times New Roman"/>
-          <w:color w:val="000000"/>
-        </w:rPr>
-      </w:pPr>
-      <w:r>
-        <w:rPr>
-          <w:rFonts w:eastAsia="Times New Roman"/>
-          <w:color w:val="000000"/>
-        </w:rPr>
-        <w:t xml:space="preserve">[Your </w:t>
-      </w:r>
-      <w:r>
-        <w:rPr>
-          <w:rFonts w:eastAsia="Times New Roman"/>
-          <w:color w:val="000000"/>
-        </w:rPr>
-        <w:t>p</w:t>
-      </w:r>
-      <w:r>
-        <w:rPr>
-          <w:rFonts w:eastAsia="Times New Roman"/>
-          <w:color w:val="000000"/>
-        </w:rPr>
-        <w:t xml:space="preserve">hone </w:t>
-      </w:r>
-      <w:r>
-        <w:rPr>
-          <w:rFonts w:eastAsia="Times New Roman"/>
-          <w:color w:val="000000"/>
-        </w:rPr>
-        <w:t>n</w:t>
-      </w:r>
-      <w:r>
-        <w:rPr>
-          <w:rFonts w:eastAsia="Times New Roman"/>
-          <w:color w:val="000000"/>
-        </w:rPr>
-        <w:t>umber]</w:t>
-      </w:r>
-      <w:r>
-        <w:rPr>
-          <w:rFonts w:eastAsia="Times New Roman"/>
-          <w:color w:val="000000"/>
-        </w:rPr>
-        <w:t>:</w:t>
-      </w:r>
-      <w:r>
-        <w:rPr>
-          <w:rFonts w:eastAsia="Times New Roman"/>
-          <w:color w:val="000000"/>
-        </w:rPr>
-        <w:tab/>
-      </w:r>
-      <w:proofErr w:type="gramStart"/>
-      <w:r>
-        <w:rPr>
-          <w:rStyle w:val="normaltextrun"/>
-          <w:color w:val="000000"/>
-        </w:rPr>
-        <w:t>{{ users</w:t>
-      </w:r>
-      <w:proofErr w:type="gramEnd"/>
-      <w:r>
-        <w:rPr>
-          <w:rStyle w:val="normaltextrun"/>
-          <w:color w:val="000000"/>
-        </w:rPr>
-        <w:t>[0].</w:t>
-      </w:r>
-      <w:proofErr w:type="spellStart"/>
-      <w:r>
-        <w:rPr>
-          <w:rStyle w:val="normaltextrun"/>
-          <w:color w:val="000000"/>
-        </w:rPr>
-        <w:t>mobile</w:t>
-      </w:r>
-      <w:r>
-        <w:rPr>
-          <w:rStyle w:val="normaltextrun"/>
-          <w:color w:val="000000"/>
-        </w:rPr>
-        <w:t>_number</w:t>
-      </w:r>
-      <w:proofErr w:type="spellEnd"/>
-      <w:r>
-        <w:rPr>
-          <w:rStyle w:val="normaltextrun"/>
-          <w:color w:val="000000"/>
-        </w:rPr>
-        <w:t xml:space="preserve"> }}</w:t>
-      </w:r>
-    </w:p>
-    <w:p>
-      <w:pPr>
-        <w:spacing w:line="240" w:lineRule="auto"/>
-        <w:textAlignment w:val="baseline"/>
-        <w:rPr>
-          <w:rFonts w:eastAsia="Times New Roman"/>
-          <w:color w:val="000000"/>
-        </w:rPr>
-      </w:pPr>
-      <w:r>
-        <w:rPr>
-          <w:rFonts w:eastAsia="Times New Roman"/>
-          <w:color w:val="000000"/>
-        </w:rPr>
-        <w:t xml:space="preserve">[Your </w:t>
-      </w:r>
-      <w:r>
-        <w:rPr>
-          <w:rFonts w:eastAsia="Times New Roman"/>
-          <w:color w:val="000000"/>
-        </w:rPr>
-        <w:t>e</w:t>
-      </w:r>
-      <w:r>
-        <w:rPr>
-          <w:rFonts w:eastAsia="Times New Roman"/>
-          <w:color w:val="000000"/>
-        </w:rPr>
-        <w:t xml:space="preserve">mail </w:t>
-      </w:r>
-      <w:r>
-        <w:rPr>
-          <w:rFonts w:eastAsia="Times New Roman"/>
-          <w:color w:val="000000"/>
-        </w:rPr>
-        <w:t>a</w:t>
-      </w:r>
-      <w:r>
-        <w:rPr>
-          <w:rFonts w:eastAsia="Times New Roman"/>
-          <w:color w:val="000000"/>
-        </w:rPr>
-        <w:t>ddress]</w:t>
-      </w:r>
-      <w:r>
-        <w:rPr>
-          <w:rFonts w:eastAsia="Times New Roman"/>
-          <w:color w:val="000000"/>
-        </w:rPr>
-        <w:t>:</w:t>
-      </w:r>
-      <w:r>
-        <w:rPr>
-          <w:rFonts w:eastAsia="Times New Roman"/>
-          <w:color w:val="000000"/>
-        </w:rPr>
-        <w:tab/>
-      </w:r>
-      <w:proofErr w:type="gramStart"/>
-      <w:r>
-        <w:rPr>
-          <w:rStyle w:val="normaltextrun"/>
-          <w:color w:val="000000"/>
-        </w:rPr>
-        <w:t>{{ users</w:t>
-      </w:r>
-      <w:proofErr w:type="gramEnd"/>
-      <w:r>
-        <w:rPr>
-          <w:rStyle w:val="normaltextrun"/>
-          <w:color w:val="000000"/>
-        </w:rPr>
-        <w:t>[0].email }}</w:t>
       </w:r>
     </w:p>
     <w:p>
@@ -3359,7 +4108,15 @@
           <w:rStyle w:val="normaltextrun"/>
           <w:color w:val="000000"/>
         </w:rPr>
-        <w:t>[0].</w:t>
+        <w:t>[0</w:t>
+      </w:r>
+      <w:proofErr w:type="gramStart"/>
+      <w:r>
+        <w:rPr>
+          <w:rStyle w:val="normaltextrun"/>
+          <w:color w:val="000000"/>
+        </w:rPr>
+        <w:t>].</w:t>
       </w:r>
       <w:proofErr w:type="spellStart"/>
       <w:r>
@@ -3367,7 +4124,23 @@
           <w:rStyle w:val="normaltextrun"/>
           <w:color w:val="000000"/>
         </w:rPr>
-        <w:t>signature_date</w:t>
+        <w:t>signature</w:t>
+      </w:r>
+      <w:proofErr w:type="gramEnd"/>
+      <w:r>
+        <w:rPr>
+          <w:rStyle w:val="normaltextrun"/>
+          <w:color w:val="000000"/>
+        </w:rPr>
+        <w:t>_</w:t>
+      </w:r>
+      <w:proofErr w:type="gramStart"/>
+      <w:r>
+        <w:rPr>
+          <w:rStyle w:val="normaltextrun"/>
+          <w:color w:val="000000"/>
+        </w:rPr>
+        <w:t>date</w:t>
       </w:r>
       <w:proofErr w:type="spellEnd"/>
       <w:r>
@@ -3375,7 +4148,15 @@
           <w:rStyle w:val="normaltextrun"/>
           <w:color w:val="000000"/>
         </w:rPr>
-        <w:t xml:space="preserve"> }}</w:t>
+        <w:t xml:space="preserve"> }</w:t>
+      </w:r>
+      <w:proofErr w:type="gramEnd"/>
+      <w:r>
+        <w:rPr>
+          <w:rStyle w:val="normaltextrun"/>
+          <w:color w:val="000000"/>
+        </w:rPr>
+        <w:t>}</w:t>
       </w:r>
     </w:p>
     <w:p>
@@ -3660,7 +4441,15 @@
           <w:rStyle w:val="normaltextrun"/>
           <w:color w:val="000000"/>
         </w:rPr>
-        <w:t>[0].</w:t>
+        <w:t>[0</w:t>
+      </w:r>
+      <w:proofErr w:type="gramStart"/>
+      <w:r>
+        <w:rPr>
+          <w:rStyle w:val="normaltextrun"/>
+          <w:color w:val="000000"/>
+        </w:rPr>
+        <w:t>].</w:t>
       </w:r>
       <w:proofErr w:type="spellStart"/>
       <w:r>
@@ -3668,7 +4457,23 @@
           <w:rStyle w:val="normaltextrun"/>
           <w:color w:val="000000"/>
         </w:rPr>
-        <w:t>signature_date</w:t>
+        <w:t>signature</w:t>
+      </w:r>
+      <w:proofErr w:type="gramEnd"/>
+      <w:r>
+        <w:rPr>
+          <w:rStyle w:val="normaltextrun"/>
+          <w:color w:val="000000"/>
+        </w:rPr>
+        <w:t>_</w:t>
+      </w:r>
+      <w:proofErr w:type="gramStart"/>
+      <w:r>
+        <w:rPr>
+          <w:rStyle w:val="normaltextrun"/>
+          <w:color w:val="000000"/>
+        </w:rPr>
+        <w:t>date</w:t>
       </w:r>
       <w:proofErr w:type="spellEnd"/>
       <w:r>
@@ -3676,7 +4481,15 @@
           <w:rStyle w:val="normaltextrun"/>
           <w:color w:val="000000"/>
         </w:rPr>
-        <w:t xml:space="preserve"> }}</w:t>
+        <w:t xml:space="preserve"> }</w:t>
+      </w:r>
+      <w:proofErr w:type="gramEnd"/>
+      <w:r>
+        <w:rPr>
+          <w:rStyle w:val="normaltextrun"/>
+          <w:color w:val="000000"/>
+        </w:rPr>
+        <w:t>}</w:t>
       </w:r>
       <w:r>
         <w:t xml:space="preserve">, which is a date on or before </w:t>
@@ -3726,15 +4539,45 @@
           <w:rFonts w:eastAsia="Times New Roman"/>
           <w:color w:val="000000"/>
         </w:rPr>
-        <w:t>{{ users</w:t>
-      </w:r>
-      <w:proofErr w:type="gramEnd"/>
-      <w:r>
-        <w:rPr>
-          <w:rFonts w:eastAsia="Times New Roman"/>
-          <w:color w:val="000000"/>
-        </w:rPr>
-        <w:t>[0] }}</w:t>
+        <w:t xml:space="preserve">{{ </w:t>
+      </w:r>
+      <w:r>
+        <w:rPr>
+          <w:rFonts w:eastAsia="Times New Roman"/>
+          <w:color w:val="000000"/>
+        </w:rPr>
+        <w:t>users</w:t>
+      </w:r>
+      <w:proofErr w:type="gramEnd"/>
+      <w:r>
+        <w:rPr>
+          <w:rFonts w:eastAsia="Times New Roman"/>
+          <w:color w:val="000000"/>
+        </w:rPr>
+        <w:t>[0</w:t>
+      </w:r>
+      <w:proofErr w:type="gramStart"/>
+      <w:r>
+        <w:rPr>
+          <w:rFonts w:eastAsia="Times New Roman"/>
+          <w:color w:val="000000"/>
+        </w:rPr>
+        <w:t>].signature</w:t>
+      </w:r>
+      <w:proofErr w:type="gramEnd"/>
+      <w:r>
+        <w:rPr>
+          <w:rFonts w:eastAsia="Times New Roman"/>
+          <w:color w:val="000000"/>
+        </w:rPr>
+        <w:t xml:space="preserve"> </w:t>
+      </w:r>
+      <w:r>
+        <w:rPr>
+          <w:rFonts w:eastAsia="Times New Roman"/>
+          <w:color w:val="000000"/>
+        </w:rPr>
+        <w:t>}}</w:t>
       </w:r>
     </w:p>
     <w:p>
@@ -3831,7 +4674,23 @@
           <w:rFonts w:eastAsia="Times New Roman"/>
           <w:color w:val="000000"/>
         </w:rPr>
-        <w:t>[0] }}</w:t>
+        <w:t>[0</w:t>
+      </w:r>
+      <w:proofErr w:type="gramStart"/>
+      <w:r>
+        <w:rPr>
+          <w:rFonts w:eastAsia="Times New Roman"/>
+          <w:color w:val="000000"/>
+        </w:rPr>
+        <w:t>] }</w:t>
+      </w:r>
+      <w:proofErr w:type="gramEnd"/>
+      <w:r>
+        <w:rPr>
+          <w:rFonts w:eastAsia="Times New Roman"/>
+          <w:color w:val="000000"/>
+        </w:rPr>
+        <w:t>}</w:t>
       </w:r>
       <w:r>
         <w:rPr>
@@ -3891,38 +4750,263 @@
           <w:rFonts w:cs="Courier New"/>
           <w:color w:val="000000"/>
         </w:rPr>
+        <w:t xml:space="preserve">{{ </w:t>
+      </w:r>
+      <w:r>
+        <w:rPr>
+          <w:rStyle w:val="normaltextrun"/>
+          <w:rFonts w:cs="Courier New"/>
+          <w:color w:val="000000"/>
+        </w:rPr>
+        <w:t>users</w:t>
+      </w:r>
+      <w:proofErr w:type="gramEnd"/>
+      <w:r>
+        <w:rPr>
+          <w:rStyle w:val="normaltextrun"/>
+          <w:rFonts w:cs="Courier New"/>
+          <w:color w:val="000000"/>
+        </w:rPr>
+        <w:t>[0</w:t>
+      </w:r>
+      <w:proofErr w:type="gramStart"/>
+      <w:r>
+        <w:rPr>
+          <w:rStyle w:val="normaltextrun"/>
+          <w:rFonts w:cs="Courier New"/>
+          <w:color w:val="000000"/>
+        </w:rPr>
+        <w:t>].</w:t>
+      </w:r>
+      <w:proofErr w:type="spellStart"/>
+      <w:r>
+        <w:rPr>
+          <w:rStyle w:val="normaltextrun"/>
+          <w:rFonts w:cs="Courier New"/>
+          <w:color w:val="000000"/>
+        </w:rPr>
+        <w:t>address</w:t>
+      </w:r>
+      <w:proofErr w:type="gramEnd"/>
+      <w:r>
+        <w:rPr>
+          <w:rStyle w:val="normaltextrun"/>
+          <w:rFonts w:cs="Courier New"/>
+          <w:color w:val="000000"/>
+        </w:rPr>
+        <w:t>.on_one_</w:t>
+      </w:r>
+      <w:proofErr w:type="gramStart"/>
+      <w:r>
+        <w:rPr>
+          <w:rStyle w:val="normaltextrun"/>
+          <w:rFonts w:cs="Courier New"/>
+          <w:color w:val="000000"/>
+        </w:rPr>
+        <w:t>line</w:t>
+      </w:r>
+      <w:proofErr w:type="spellEnd"/>
+      <w:r>
+        <w:rPr>
+          <w:rStyle w:val="normaltextrun"/>
+          <w:rFonts w:cs="Courier New"/>
+          <w:color w:val="000000"/>
+        </w:rPr>
+        <w:t xml:space="preserve"> }</w:t>
+      </w:r>
+      <w:proofErr w:type="gramEnd"/>
+      <w:r>
+        <w:rPr>
+          <w:rStyle w:val="normaltextrun"/>
+          <w:rFonts w:cs="Courier New"/>
+          <w:color w:val="000000"/>
+        </w:rPr>
+        <w:t>}</w:t>
+      </w:r>
+    </w:p>
+    <w:p>
+      <w:pPr>
+        <w:spacing w:line="240" w:lineRule="auto"/>
+        <w:textAlignment w:val="baseline"/>
+        <w:rPr>
+          <w:rFonts w:eastAsia="Times New Roman"/>
+          <w:color w:val="000000"/>
+        </w:rPr>
+      </w:pPr>
+      <w:r>
+        <w:t xml:space="preserve">[Your </w:t>
+      </w:r>
+      <w:r>
+        <w:t>p</w:t>
+      </w:r>
+      <w:r>
+        <w:t xml:space="preserve">hone </w:t>
+      </w:r>
+      <w:r>
+        <w:t>n</w:t>
+      </w:r>
+      <w:r>
+        <w:t>umber]</w:t>
+      </w:r>
+      <w:r>
+        <w:t>:</w:t>
+      </w:r>
+      <w:r>
+        <w:tab/>
+      </w:r>
+      <w:proofErr w:type="gramStart"/>
+      <w:r>
+        <w:rPr>
+          <w:rStyle w:val="normaltextrun"/>
+          <w:color w:val="000000"/>
+        </w:rPr>
         <w:t>{{ users</w:t>
       </w:r>
       <w:proofErr w:type="gramEnd"/>
       <w:r>
         <w:rPr>
           <w:rStyle w:val="normaltextrun"/>
-          <w:rFonts w:cs="Courier New"/>
-          <w:color w:val="000000"/>
-        </w:rPr>
-        <w:t>[0].</w:t>
+          <w:color w:val="000000"/>
+        </w:rPr>
+        <w:t>[0</w:t>
+      </w:r>
+      <w:proofErr w:type="gramStart"/>
+      <w:r>
+        <w:rPr>
+          <w:rStyle w:val="normaltextrun"/>
+          <w:color w:val="000000"/>
+        </w:rPr>
+        <w:t>].</w:t>
       </w:r>
       <w:proofErr w:type="spellStart"/>
       <w:r>
         <w:rPr>
           <w:rStyle w:val="normaltextrun"/>
-          <w:rFonts w:cs="Courier New"/>
-          <w:color w:val="000000"/>
-        </w:rPr>
-        <w:t>address.</w:t>
-      </w:r>
-      <w:r>
-        <w:rPr>
-          <w:rStyle w:val="normaltextrun"/>
-          <w:rFonts w:cs="Courier New"/>
-          <w:color w:val="000000"/>
-        </w:rPr>
-        <w:t>address</w:t>
+          <w:color w:val="000000"/>
+        </w:rPr>
+        <w:t>mobile</w:t>
+      </w:r>
+      <w:proofErr w:type="gramEnd"/>
+      <w:r>
+        <w:rPr>
+          <w:rStyle w:val="normaltextrun"/>
+          <w:color w:val="000000"/>
+        </w:rPr>
+        <w:t>_</w:t>
+      </w:r>
+      <w:proofErr w:type="gramStart"/>
+      <w:r>
+        <w:rPr>
+          <w:rStyle w:val="normaltextrun"/>
+          <w:color w:val="000000"/>
+        </w:rPr>
+        <w:t>number</w:t>
       </w:r>
       <w:proofErr w:type="spellEnd"/>
       <w:r>
         <w:rPr>
           <w:rStyle w:val="normaltextrun"/>
+          <w:color w:val="000000"/>
+        </w:rPr>
+        <w:t xml:space="preserve"> }</w:t>
+      </w:r>
+      <w:proofErr w:type="gramEnd"/>
+      <w:r>
+        <w:rPr>
+          <w:rStyle w:val="normaltextrun"/>
+          <w:color w:val="000000"/>
+        </w:rPr>
+        <w:t>}</w:t>
+      </w:r>
+    </w:p>
+    <w:p>
+      <w:pPr>
+        <w:pStyle w:val="NoSpacing"/>
+        <w:rPr>
+          <w:rFonts w:cs="Courier New"/>
+          <w:szCs w:val="24"/>
+        </w:rPr>
+      </w:pPr>
+      <w:r>
+        <w:rPr>
+          <w:rFonts w:cs="Courier New"/>
+          <w:szCs w:val="24"/>
+        </w:rPr>
+        <w:t xml:space="preserve">[Your </w:t>
+      </w:r>
+      <w:r>
+        <w:rPr>
+          <w:rFonts w:cs="Courier New"/>
+          <w:szCs w:val="24"/>
+        </w:rPr>
+        <w:t>e</w:t>
+      </w:r>
+      <w:r>
+        <w:rPr>
+          <w:rFonts w:cs="Courier New"/>
+          <w:szCs w:val="24"/>
+        </w:rPr>
+        <w:t xml:space="preserve">mail </w:t>
+      </w:r>
+      <w:r>
+        <w:rPr>
+          <w:rFonts w:cs="Courier New"/>
+          <w:szCs w:val="24"/>
+        </w:rPr>
+        <w:t>a</w:t>
+      </w:r>
+      <w:r>
+        <w:rPr>
+          <w:rFonts w:cs="Courier New"/>
+          <w:szCs w:val="24"/>
+        </w:rPr>
+        <w:t>ddress]</w:t>
+      </w:r>
+      <w:r>
+        <w:rPr>
+          <w:rFonts w:cs="Courier New"/>
+          <w:szCs w:val="24"/>
+        </w:rPr>
+        <w:t>:</w:t>
+      </w:r>
+      <w:r>
+        <w:rPr>
+          <w:rFonts w:cs="Courier New"/>
+          <w:szCs w:val="24"/>
+        </w:rPr>
+        <w:tab/>
+      </w:r>
+      <w:proofErr w:type="gramStart"/>
+      <w:r>
+        <w:rPr>
+          <w:rStyle w:val="normaltextrun"/>
+          <w:rFonts w:cs="Courier New"/>
+          <w:color w:val="000000"/>
+        </w:rPr>
+        <w:t>{{ users</w:t>
+      </w:r>
+      <w:proofErr w:type="gramEnd"/>
+      <w:r>
+        <w:rPr>
+          <w:rStyle w:val="normaltextrun"/>
+          <w:rFonts w:cs="Courier New"/>
+          <w:color w:val="000000"/>
+        </w:rPr>
+        <w:t>[0</w:t>
+      </w:r>
+      <w:proofErr w:type="gramStart"/>
+      <w:r>
+        <w:rPr>
+          <w:rStyle w:val="normaltextrun"/>
+          <w:rFonts w:cs="Courier New"/>
+          <w:color w:val="000000"/>
+        </w:rPr>
+        <w:t>].email</w:t>
+      </w:r>
+      <w:proofErr w:type="gramEnd"/>
+      <w:r>
+        <w:rPr>
+          <w:rStyle w:val="normaltextrun"/>
           <w:rFonts w:cs="Courier New"/>
           <w:color w:val="000000"/>
         </w:rPr>
@@ -3931,38 +5015,51 @@
     </w:p>
     <w:p>
       <w:pPr>
-        <w:spacing w:line="240" w:lineRule="auto"/>
-        <w:textAlignment w:val="baseline"/>
-        <w:rPr>
-          <w:rFonts w:eastAsia="Times New Roman"/>
-          <w:color w:val="000000"/>
-        </w:rPr>
-      </w:pPr>
-      <w:r>
-        <w:t xml:space="preserve">[Your </w:t>
-      </w:r>
-      <w:r>
-        <w:t>p</w:t>
-      </w:r>
-      <w:r>
-        <w:t xml:space="preserve">hone </w:t>
-      </w:r>
-      <w:r>
-        <w:t>n</w:t>
-      </w:r>
-      <w:r>
-        <w:t>umber]</w:t>
-      </w:r>
-      <w:r>
+        <w:pStyle w:val="NoSpacing"/>
+        <w:rPr>
+          <w:rFonts w:cs="Courier New"/>
+          <w:szCs w:val="24"/>
+        </w:rPr>
+      </w:pPr>
+    </w:p>
+    <w:p>
+      <w:pPr>
+        <w:pStyle w:val="NoSpacing"/>
+        <w:rPr>
+          <w:rStyle w:val="normaltextrun"/>
+          <w:rFonts w:cs="Courier New"/>
+          <w:color w:val="000000"/>
+        </w:rPr>
+      </w:pPr>
+      <w:r>
+        <w:rPr>
+          <w:rFonts w:cs="Courier New"/>
+        </w:rPr>
+        <w:t>Date</w:t>
+      </w:r>
+      <w:proofErr w:type="gramStart"/>
+      <w:r>
+        <w:rPr>
+          <w:rFonts w:cs="Courier New"/>
+        </w:rPr>
         <w:t>:</w:t>
       </w:r>
       <w:r>
-        <w:tab/>
-      </w:r>
-      <w:proofErr w:type="gramStart"/>
-      <w:r>
-        <w:rPr>
-          <w:rStyle w:val="normaltextrun"/>
+        <w:rPr>
+          <w:rFonts w:cs="Courier New"/>
+        </w:rPr>
+        <w:t xml:space="preserve"> </w:t>
+      </w:r>
+      <w:r>
+        <w:rPr>
+          <w:rFonts w:cs="Courier New"/>
+        </w:rPr>
+        <w:t xml:space="preserve"> </w:t>
+      </w:r>
+      <w:r>
+        <w:rPr>
+          <w:rStyle w:val="normaltextrun"/>
+          <w:rFonts w:cs="Courier New"/>
           <w:color w:val="000000"/>
         </w:rPr>
         <w:t>{{ users</w:t>
@@ -3971,187 +5068,64 @@
       <w:r>
         <w:rPr>
           <w:rStyle w:val="normaltextrun"/>
-          <w:color w:val="000000"/>
-        </w:rPr>
-        <w:t>[0].</w:t>
+          <w:rFonts w:cs="Courier New"/>
+          <w:color w:val="000000"/>
+        </w:rPr>
+        <w:t>[0</w:t>
+      </w:r>
+      <w:proofErr w:type="gramStart"/>
+      <w:r>
+        <w:rPr>
+          <w:rStyle w:val="normaltextrun"/>
+          <w:rFonts w:cs="Courier New"/>
+          <w:color w:val="000000"/>
+        </w:rPr>
+        <w:t>].</w:t>
       </w:r>
       <w:proofErr w:type="spellStart"/>
       <w:r>
         <w:rPr>
           <w:rStyle w:val="normaltextrun"/>
-          <w:color w:val="000000"/>
-        </w:rPr>
-        <w:t>mobile</w:t>
-      </w:r>
-      <w:r>
-        <w:rPr>
-          <w:rStyle w:val="normaltextrun"/>
-          <w:color w:val="000000"/>
-        </w:rPr>
-        <w:t>_number</w:t>
+          <w:rFonts w:cs="Courier New"/>
+          <w:color w:val="000000"/>
+        </w:rPr>
+        <w:t>signature</w:t>
+      </w:r>
+      <w:proofErr w:type="gramEnd"/>
+      <w:r>
+        <w:rPr>
+          <w:rStyle w:val="normaltextrun"/>
+          <w:rFonts w:cs="Courier New"/>
+          <w:color w:val="000000"/>
+        </w:rPr>
+        <w:t>_</w:t>
+      </w:r>
+      <w:proofErr w:type="gramStart"/>
+      <w:r>
+        <w:rPr>
+          <w:rStyle w:val="normaltextrun"/>
+          <w:rFonts w:cs="Courier New"/>
+          <w:color w:val="000000"/>
+        </w:rPr>
+        <w:t>date</w:t>
       </w:r>
       <w:proofErr w:type="spellEnd"/>
       <w:r>
         <w:rPr>
           <w:rStyle w:val="normaltextrun"/>
-          <w:color w:val="000000"/>
-        </w:rPr>
-        <w:t xml:space="preserve"> }}</w:t>
-      </w:r>
-    </w:p>
-    <w:p>
-      <w:pPr>
-        <w:pStyle w:val="NoSpacing"/>
-        <w:rPr>
-          <w:rFonts w:cs="Courier New"/>
-          <w:szCs w:val="24"/>
-        </w:rPr>
-      </w:pPr>
-      <w:r>
-        <w:rPr>
-          <w:rFonts w:cs="Courier New"/>
-          <w:szCs w:val="24"/>
-        </w:rPr>
-        <w:t xml:space="preserve">[Your </w:t>
-      </w:r>
-      <w:r>
-        <w:rPr>
-          <w:rFonts w:cs="Courier New"/>
-          <w:szCs w:val="24"/>
-        </w:rPr>
-        <w:t>e</w:t>
-      </w:r>
-      <w:r>
-        <w:rPr>
-          <w:rFonts w:cs="Courier New"/>
-          <w:szCs w:val="24"/>
-        </w:rPr>
-        <w:t xml:space="preserve">mail </w:t>
-      </w:r>
-      <w:r>
-        <w:rPr>
-          <w:rFonts w:cs="Courier New"/>
-          <w:szCs w:val="24"/>
-        </w:rPr>
-        <w:t>a</w:t>
-      </w:r>
-      <w:r>
-        <w:rPr>
-          <w:rFonts w:cs="Courier New"/>
-          <w:szCs w:val="24"/>
-        </w:rPr>
-        <w:t>ddress]</w:t>
-      </w:r>
-      <w:r>
-        <w:rPr>
-          <w:rFonts w:cs="Courier New"/>
-          <w:szCs w:val="24"/>
-        </w:rPr>
-        <w:t>:</w:t>
-      </w:r>
-      <w:r>
-        <w:rPr>
-          <w:rFonts w:cs="Courier New"/>
-          <w:szCs w:val="24"/>
-        </w:rPr>
-        <w:tab/>
-      </w:r>
-      <w:proofErr w:type="gramStart"/>
-      <w:r>
-        <w:rPr>
-          <w:rStyle w:val="normaltextrun"/>
-          <w:rFonts w:cs="Courier New"/>
-          <w:color w:val="000000"/>
-        </w:rPr>
-        <w:t>{{ users</w:t>
-      </w:r>
-      <w:proofErr w:type="gramEnd"/>
-      <w:r>
-        <w:rPr>
-          <w:rStyle w:val="normaltextrun"/>
-          <w:rFonts w:cs="Courier New"/>
-          <w:color w:val="000000"/>
-        </w:rPr>
-        <w:t>[0].email }}</w:t>
-      </w:r>
-    </w:p>
-    <w:p>
-      <w:pPr>
-        <w:pStyle w:val="NoSpacing"/>
-        <w:rPr>
-          <w:rFonts w:cs="Courier New"/>
-          <w:szCs w:val="24"/>
-        </w:rPr>
-      </w:pPr>
-    </w:p>
-    <w:p>
-      <w:pPr>
-        <w:pStyle w:val="NoSpacing"/>
-        <w:rPr>
-          <w:rStyle w:val="normaltextrun"/>
-          <w:rFonts w:cs="Courier New"/>
-          <w:color w:val="000000"/>
-        </w:rPr>
-      </w:pPr>
-      <w:r>
-        <w:rPr>
-          <w:rFonts w:cs="Courier New"/>
-        </w:rPr>
-        <w:t>Date</w:t>
-      </w:r>
-      <w:proofErr w:type="gramStart"/>
-      <w:r>
-        <w:rPr>
-          <w:rFonts w:cs="Courier New"/>
-        </w:rPr>
-        <w:t>:</w:t>
-      </w:r>
-      <w:r>
-        <w:rPr>
-          <w:rFonts w:cs="Courier New"/>
-        </w:rPr>
-        <w:t xml:space="preserve"> </w:t>
-      </w:r>
-      <w:r>
-        <w:rPr>
-          <w:rFonts w:cs="Courier New"/>
-        </w:rPr>
-        <w:t xml:space="preserve"> </w:t>
-      </w:r>
-      <w:r>
-        <w:rPr>
-          <w:rStyle w:val="normaltextrun"/>
-          <w:rFonts w:cs="Courier New"/>
-          <w:color w:val="000000"/>
-        </w:rPr>
-        <w:t>{</w:t>
-      </w:r>
-      <w:proofErr w:type="gramEnd"/>
-      <w:r>
-        <w:rPr>
-          <w:rStyle w:val="normaltextrun"/>
-          <w:rFonts w:cs="Courier New"/>
-          <w:color w:val="000000"/>
-        </w:rPr>
-        <w:t>{ users[0].</w:t>
-      </w:r>
-      <w:proofErr w:type="spellStart"/>
-      <w:r>
-        <w:rPr>
-          <w:rStyle w:val="normaltextrun"/>
-          <w:rFonts w:cs="Courier New"/>
-          <w:color w:val="000000"/>
-        </w:rPr>
-        <w:t>signature_date</w:t>
-      </w:r>
-      <w:proofErr w:type="spellEnd"/>
-      <w:r>
-        <w:rPr>
-          <w:rStyle w:val="normaltextrun"/>
-          <w:rFonts w:cs="Courier New"/>
-          <w:color w:val="000000"/>
-        </w:rPr>
-        <w:t xml:space="preserve"> }}</w:t>
+          <w:rFonts w:cs="Courier New"/>
+          <w:color w:val="000000"/>
+        </w:rPr>
+        <w:t xml:space="preserve"> }</w:t>
+      </w:r>
+      <w:proofErr w:type="gramEnd"/>
+      <w:r>
+        <w:rPr>
+          <w:rStyle w:val="normaltextrun"/>
+          <w:rFonts w:cs="Courier New"/>
+          <w:color w:val="000000"/>
+        </w:rPr>
+        <w:t>}</w:t>
       </w:r>
     </w:p>
     <w:p>
@@ -4770,15 +5744,45 @@
           <w:rFonts w:eastAsia="Times New Roman"/>
           <w:color w:val="000000"/>
         </w:rPr>
-        <w:t>{{ users</w:t>
-      </w:r>
-      <w:proofErr w:type="gramEnd"/>
-      <w:r>
-        <w:rPr>
-          <w:rFonts w:eastAsia="Times New Roman"/>
-          <w:color w:val="000000"/>
-        </w:rPr>
-        <w:t>[0] }}</w:t>
+        <w:t xml:space="preserve">{{ </w:t>
+      </w:r>
+      <w:r>
+        <w:rPr>
+          <w:rFonts w:eastAsia="Times New Roman"/>
+          <w:color w:val="000000"/>
+        </w:rPr>
+        <w:t>users</w:t>
+      </w:r>
+      <w:proofErr w:type="gramEnd"/>
+      <w:r>
+        <w:rPr>
+          <w:rFonts w:eastAsia="Times New Roman"/>
+          <w:color w:val="000000"/>
+        </w:rPr>
+        <w:t>[0</w:t>
+      </w:r>
+      <w:proofErr w:type="gramStart"/>
+      <w:r>
+        <w:rPr>
+          <w:rFonts w:eastAsia="Times New Roman"/>
+          <w:color w:val="000000"/>
+        </w:rPr>
+        <w:t>].signature</w:t>
+      </w:r>
+      <w:proofErr w:type="gramEnd"/>
+      <w:r>
+        <w:rPr>
+          <w:rFonts w:eastAsia="Times New Roman"/>
+          <w:color w:val="000000"/>
+        </w:rPr>
+        <w:t xml:space="preserve"> </w:t>
+      </w:r>
+      <w:r>
+        <w:rPr>
+          <w:rFonts w:eastAsia="Times New Roman"/>
+          <w:color w:val="000000"/>
+        </w:rPr>
+        <w:t>}}</w:t>
       </w:r>
     </w:p>
     <w:p>
@@ -4866,7 +5870,23 @@
           <w:rFonts w:eastAsia="Times New Roman"/>
           <w:color w:val="000000"/>
         </w:rPr>
-        <w:t>[0] }}</w:t>
+        <w:t>[0</w:t>
+      </w:r>
+      <w:proofErr w:type="gramStart"/>
+      <w:r>
+        <w:rPr>
+          <w:rFonts w:eastAsia="Times New Roman"/>
+          <w:color w:val="000000"/>
+        </w:rPr>
+        <w:t>] }</w:t>
+      </w:r>
+      <w:proofErr w:type="gramEnd"/>
+      <w:r>
+        <w:rPr>
+          <w:rFonts w:eastAsia="Times New Roman"/>
+          <w:color w:val="000000"/>
+        </w:rPr>
+        <w:t>}</w:t>
       </w:r>
     </w:p>
     <w:p>
@@ -4919,6 +5939,144 @@
           <w:rFonts w:cs="Courier New"/>
           <w:color w:val="000000"/>
         </w:rPr>
+        <w:t xml:space="preserve">{{ </w:t>
+      </w:r>
+      <w:r>
+        <w:rPr>
+          <w:rStyle w:val="normaltextrun"/>
+          <w:rFonts w:cs="Courier New"/>
+          <w:color w:val="000000"/>
+        </w:rPr>
+        <w:t>users</w:t>
+      </w:r>
+      <w:proofErr w:type="gramEnd"/>
+      <w:r>
+        <w:rPr>
+          <w:rStyle w:val="normaltextrun"/>
+          <w:rFonts w:cs="Courier New"/>
+          <w:color w:val="000000"/>
+        </w:rPr>
+        <w:t>[0</w:t>
+      </w:r>
+      <w:proofErr w:type="gramStart"/>
+      <w:r>
+        <w:rPr>
+          <w:rStyle w:val="normaltextrun"/>
+          <w:rFonts w:cs="Courier New"/>
+          <w:color w:val="000000"/>
+        </w:rPr>
+        <w:t>].</w:t>
+      </w:r>
+      <w:proofErr w:type="spellStart"/>
+      <w:r>
+        <w:rPr>
+          <w:rStyle w:val="normaltextrun"/>
+          <w:rFonts w:cs="Courier New"/>
+          <w:color w:val="000000"/>
+        </w:rPr>
+        <w:t>address</w:t>
+      </w:r>
+      <w:proofErr w:type="gramEnd"/>
+      <w:r>
+        <w:rPr>
+          <w:rStyle w:val="normaltextrun"/>
+          <w:rFonts w:cs="Courier New"/>
+          <w:color w:val="000000"/>
+        </w:rPr>
+        <w:t>.on_one_</w:t>
+      </w:r>
+      <w:proofErr w:type="gramStart"/>
+      <w:r>
+        <w:rPr>
+          <w:rStyle w:val="normaltextrun"/>
+          <w:rFonts w:cs="Courier New"/>
+          <w:color w:val="000000"/>
+        </w:rPr>
+        <w:t>line</w:t>
+      </w:r>
+      <w:proofErr w:type="spellEnd"/>
+      <w:r>
+        <w:rPr>
+          <w:rStyle w:val="normaltextrun"/>
+          <w:rFonts w:cs="Courier New"/>
+          <w:color w:val="000000"/>
+        </w:rPr>
+        <w:t xml:space="preserve"> }</w:t>
+      </w:r>
+      <w:proofErr w:type="gramEnd"/>
+      <w:r>
+        <w:rPr>
+          <w:rStyle w:val="normaltextrun"/>
+          <w:rFonts w:cs="Courier New"/>
+          <w:color w:val="000000"/>
+        </w:rPr>
+        <w:t>}</w:t>
+      </w:r>
+    </w:p>
+    <w:p>
+      <w:pPr>
+        <w:pStyle w:val="NoSpacing"/>
+        <w:rPr>
+          <w:rFonts w:cs="Courier New"/>
+          <w:szCs w:val="24"/>
+        </w:rPr>
+      </w:pPr>
+      <w:r>
+        <w:rPr>
+          <w:rFonts w:cs="Courier New"/>
+          <w:szCs w:val="24"/>
+        </w:rPr>
+        <w:t xml:space="preserve">[Your </w:t>
+      </w:r>
+      <w:r>
+        <w:rPr>
+          <w:rFonts w:cs="Courier New"/>
+          <w:szCs w:val="24"/>
+        </w:rPr>
+        <w:t>p</w:t>
+      </w:r>
+      <w:r>
+        <w:rPr>
+          <w:rFonts w:cs="Courier New"/>
+          <w:szCs w:val="24"/>
+        </w:rPr>
+        <w:t xml:space="preserve">hone </w:t>
+      </w:r>
+      <w:r>
+        <w:rPr>
+          <w:rFonts w:cs="Courier New"/>
+          <w:szCs w:val="24"/>
+        </w:rPr>
+        <w:t>n</w:t>
+      </w:r>
+      <w:r>
+        <w:rPr>
+          <w:rFonts w:cs="Courier New"/>
+          <w:szCs w:val="24"/>
+        </w:rPr>
+        <w:t>umber]</w:t>
+      </w:r>
+      <w:r>
+        <w:rPr>
+          <w:rFonts w:cs="Courier New"/>
+          <w:szCs w:val="24"/>
+        </w:rPr>
+        <w:t>:</w:t>
+      </w:r>
+      <w:r>
+        <w:rPr>
+          <w:rFonts w:cs="Courier New"/>
+          <w:szCs w:val="24"/>
+        </w:rPr>
+        <w:tab/>
+      </w:r>
+      <w:proofErr w:type="gramStart"/>
+      <w:r>
+        <w:rPr>
+          <w:rStyle w:val="normaltextrun"/>
+          <w:rFonts w:cs="Courier New"/>
+          <w:color w:val="000000"/>
+        </w:rPr>
         <w:t>{{ users</w:t>
       </w:r>
       <w:proofErr w:type="gramEnd"/>
@@ -4928,7 +6086,16 @@
           <w:rFonts w:cs="Courier New"/>
           <w:color w:val="000000"/>
         </w:rPr>
-        <w:t>[0].</w:t>
+        <w:t>[0</w:t>
+      </w:r>
+      <w:proofErr w:type="gramStart"/>
+      <w:r>
+        <w:rPr>
+          <w:rStyle w:val="normaltextrun"/>
+          <w:rFonts w:cs="Courier New"/>
+          <w:color w:val="000000"/>
+        </w:rPr>
+        <w:t>].</w:t>
       </w:r>
       <w:proofErr w:type="spellStart"/>
       <w:r>
@@ -4937,15 +6104,25 @@
           <w:rFonts w:cs="Courier New"/>
           <w:color w:val="000000"/>
         </w:rPr>
-        <w:t>address.</w:t>
-      </w:r>
-      <w:r>
-        <w:rPr>
-          <w:rStyle w:val="normaltextrun"/>
-          <w:rFonts w:cs="Courier New"/>
-          <w:color w:val="000000"/>
-        </w:rPr>
-        <w:t>address</w:t>
+        <w:t>mobile</w:t>
+      </w:r>
+      <w:proofErr w:type="gramEnd"/>
+      <w:r>
+        <w:rPr>
+          <w:rStyle w:val="normaltextrun"/>
+          <w:rFonts w:cs="Courier New"/>
+          <w:color w:val="000000"/>
+        </w:rPr>
+        <w:t>_</w:t>
+      </w:r>
+      <w:proofErr w:type="gramStart"/>
+      <w:r>
+        <w:rPr>
+          <w:rStyle w:val="normaltextrun"/>
+          <w:rFonts w:cs="Courier New"/>
+          <w:color w:val="000000"/>
+        </w:rPr>
+        <w:t>number</w:t>
       </w:r>
       <w:proofErr w:type="spellEnd"/>
       <w:r>
@@ -4954,6 +6131,109 @@
           <w:rFonts w:cs="Courier New"/>
           <w:color w:val="000000"/>
         </w:rPr>
+        <w:t xml:space="preserve"> }</w:t>
+      </w:r>
+      <w:proofErr w:type="gramEnd"/>
+      <w:r>
+        <w:rPr>
+          <w:rStyle w:val="normaltextrun"/>
+          <w:rFonts w:cs="Courier New"/>
+          <w:color w:val="000000"/>
+        </w:rPr>
+        <w:t>}</w:t>
+      </w:r>
+    </w:p>
+    <w:p>
+      <w:pPr>
+        <w:pStyle w:val="NoSpacing"/>
+        <w:rPr>
+          <w:rFonts w:cs="Courier New"/>
+          <w:szCs w:val="24"/>
+        </w:rPr>
+      </w:pPr>
+      <w:r>
+        <w:rPr>
+          <w:rFonts w:cs="Courier New"/>
+          <w:szCs w:val="24"/>
+        </w:rPr>
+        <w:t xml:space="preserve">[Your </w:t>
+      </w:r>
+      <w:r>
+        <w:rPr>
+          <w:rFonts w:cs="Courier New"/>
+          <w:szCs w:val="24"/>
+        </w:rPr>
+        <w:t>e</w:t>
+      </w:r>
+      <w:r>
+        <w:rPr>
+          <w:rFonts w:cs="Courier New"/>
+          <w:szCs w:val="24"/>
+        </w:rPr>
+        <w:t xml:space="preserve">mail </w:t>
+      </w:r>
+      <w:r>
+        <w:rPr>
+          <w:rFonts w:cs="Courier New"/>
+          <w:szCs w:val="24"/>
+        </w:rPr>
+        <w:t>a</w:t>
+      </w:r>
+      <w:r>
+        <w:rPr>
+          <w:rFonts w:cs="Courier New"/>
+          <w:szCs w:val="24"/>
+        </w:rPr>
+        <w:t>ddress]</w:t>
+      </w:r>
+      <w:r>
+        <w:rPr>
+          <w:rFonts w:cs="Courier New"/>
+          <w:szCs w:val="24"/>
+        </w:rPr>
+        <w:t>:</w:t>
+      </w:r>
+      <w:r>
+        <w:rPr>
+          <w:rFonts w:cs="Courier New"/>
+          <w:szCs w:val="24"/>
+        </w:rPr>
+        <w:tab/>
+      </w:r>
+      <w:proofErr w:type="gramStart"/>
+      <w:r>
+        <w:rPr>
+          <w:rStyle w:val="normaltextrun"/>
+          <w:rFonts w:cs="Courier New"/>
+          <w:color w:val="000000"/>
+        </w:rPr>
+        <w:t>{{ users</w:t>
+      </w:r>
+      <w:proofErr w:type="gramEnd"/>
+      <w:r>
+        <w:rPr>
+          <w:rStyle w:val="normaltextrun"/>
+          <w:rFonts w:cs="Courier New"/>
+          <w:color w:val="000000"/>
+        </w:rPr>
+        <w:t>[0</w:t>
+      </w:r>
+      <w:proofErr w:type="gramStart"/>
+      <w:r>
+        <w:rPr>
+          <w:rStyle w:val="normaltextrun"/>
+          <w:rFonts w:cs="Courier New"/>
+          <w:color w:val="000000"/>
+        </w:rPr>
+        <w:t>].email</w:t>
+      </w:r>
+      <w:proofErr w:type="gramEnd"/>
+      <w:r>
+        <w:rPr>
+          <w:rStyle w:val="normaltextrun"/>
+          <w:rFonts w:cs="Courier New"/>
+          <w:color w:val="000000"/>
+        </w:rPr>
         <w:t xml:space="preserve"> }}</w:t>
       </w:r>
     </w:p>
@@ -4965,56 +6245,41 @@
           <w:szCs w:val="24"/>
         </w:rPr>
       </w:pPr>
-      <w:r>
-        <w:rPr>
-          <w:rFonts w:cs="Courier New"/>
-          <w:szCs w:val="24"/>
-        </w:rPr>
-        <w:t xml:space="preserve">[Your </w:t>
-      </w:r>
-      <w:r>
-        <w:rPr>
-          <w:rFonts w:cs="Courier New"/>
-          <w:szCs w:val="24"/>
-        </w:rPr>
-        <w:t>p</w:t>
-      </w:r>
-      <w:r>
-        <w:rPr>
-          <w:rFonts w:cs="Courier New"/>
-          <w:szCs w:val="24"/>
-        </w:rPr>
-        <w:t xml:space="preserve">hone </w:t>
-      </w:r>
-      <w:r>
-        <w:rPr>
-          <w:rFonts w:cs="Courier New"/>
-          <w:szCs w:val="24"/>
-        </w:rPr>
-        <w:t>n</w:t>
-      </w:r>
-      <w:r>
-        <w:rPr>
-          <w:rFonts w:cs="Courier New"/>
-          <w:szCs w:val="24"/>
-        </w:rPr>
-        <w:t>umber]</w:t>
-      </w:r>
-      <w:r>
-        <w:rPr>
-          <w:rFonts w:cs="Courier New"/>
-          <w:szCs w:val="24"/>
+    </w:p>
+    <w:p>
+      <w:pPr>
+        <w:pStyle w:val="NoSpacing"/>
+        <w:rPr>
+          <w:rStyle w:val="normaltextrun"/>
+          <w:rFonts w:cs="Courier New"/>
+          <w:color w:val="000000"/>
+        </w:rPr>
+      </w:pPr>
+      <w:r>
+        <w:rPr>
+          <w:rFonts w:cs="Courier New"/>
+        </w:rPr>
+        <w:t>Date</w:t>
+      </w:r>
+      <w:proofErr w:type="gramStart"/>
+      <w:r>
+        <w:rPr>
+          <w:rFonts w:cs="Courier New"/>
         </w:rPr>
         <w:t>:</w:t>
       </w:r>
       <w:r>
         <w:rPr>
           <w:rFonts w:cs="Courier New"/>
-          <w:szCs w:val="24"/>
-        </w:rPr>
-        <w:tab/>
-      </w:r>
-      <w:proofErr w:type="gramStart"/>
+        </w:rPr>
+        <w:t xml:space="preserve"> </w:t>
+      </w:r>
+      <w:r>
+        <w:rPr>
+          <w:rFonts w:cs="Courier New"/>
+        </w:rPr>
+        <w:t xml:space="preserve"> </w:t>
+      </w:r>
       <w:r>
         <w:rPr>
           <w:rStyle w:val="normaltextrun"/>
@@ -5030,7 +6295,16 @@
           <w:rFonts w:cs="Courier New"/>
           <w:color w:val="000000"/>
         </w:rPr>
-        <w:t>[0].</w:t>
+        <w:t>[0</w:t>
+      </w:r>
+      <w:proofErr w:type="gramStart"/>
+      <w:r>
+        <w:rPr>
+          <w:rStyle w:val="normaltextrun"/>
+          <w:rFonts w:cs="Courier New"/>
+          <w:color w:val="000000"/>
+        </w:rPr>
+        <w:t>].</w:t>
       </w:r>
       <w:proofErr w:type="spellStart"/>
       <w:r>
@@ -5039,15 +6313,25 @@
           <w:rFonts w:cs="Courier New"/>
           <w:color w:val="000000"/>
         </w:rPr>
-        <w:t>mobile</w:t>
-      </w:r>
-      <w:r>
-        <w:rPr>
-          <w:rStyle w:val="normaltextrun"/>
-          <w:rFonts w:cs="Courier New"/>
-          <w:color w:val="000000"/>
-        </w:rPr>
-        <w:t>_number</w:t>
+        <w:t>signature</w:t>
+      </w:r>
+      <w:proofErr w:type="gramEnd"/>
+      <w:r>
+        <w:rPr>
+          <w:rStyle w:val="normaltextrun"/>
+          <w:rFonts w:cs="Courier New"/>
+          <w:color w:val="000000"/>
+        </w:rPr>
+        <w:t>_</w:t>
+      </w:r>
+      <w:proofErr w:type="gramStart"/>
+      <w:r>
+        <w:rPr>
+          <w:rStyle w:val="normaltextrun"/>
+          <w:rFonts w:cs="Courier New"/>
+          <w:color w:val="000000"/>
+        </w:rPr>
+        <w:t>date</w:t>
       </w:r>
       <w:proofErr w:type="spellEnd"/>
       <w:r>
@@ -5056,162 +6340,16 @@
           <w:rFonts w:cs="Courier New"/>
           <w:color w:val="000000"/>
         </w:rPr>
-        <w:t xml:space="preserve"> }}</w:t>
-      </w:r>
-    </w:p>
-    <w:p>
-      <w:pPr>
-        <w:pStyle w:val="NoSpacing"/>
-        <w:rPr>
-          <w:rFonts w:cs="Courier New"/>
-          <w:szCs w:val="24"/>
-        </w:rPr>
-      </w:pPr>
-      <w:r>
-        <w:rPr>
-          <w:rFonts w:cs="Courier New"/>
-          <w:szCs w:val="24"/>
-        </w:rPr>
-        <w:t xml:space="preserve">[Your </w:t>
-      </w:r>
-      <w:r>
-        <w:rPr>
-          <w:rFonts w:cs="Courier New"/>
-          <w:szCs w:val="24"/>
-        </w:rPr>
-        <w:t>e</w:t>
-      </w:r>
-      <w:r>
-        <w:rPr>
-          <w:rFonts w:cs="Courier New"/>
-          <w:szCs w:val="24"/>
-        </w:rPr>
-        <w:t xml:space="preserve">mail </w:t>
-      </w:r>
-      <w:r>
-        <w:rPr>
-          <w:rFonts w:cs="Courier New"/>
-          <w:szCs w:val="24"/>
-        </w:rPr>
-        <w:t>a</w:t>
-      </w:r>
-      <w:r>
-        <w:rPr>
-          <w:rFonts w:cs="Courier New"/>
-          <w:szCs w:val="24"/>
-        </w:rPr>
-        <w:t>ddress]</w:t>
-      </w:r>
-      <w:r>
-        <w:rPr>
-          <w:rFonts w:cs="Courier New"/>
-          <w:szCs w:val="24"/>
-        </w:rPr>
-        <w:t>:</w:t>
-      </w:r>
-      <w:r>
-        <w:rPr>
-          <w:rFonts w:cs="Courier New"/>
-          <w:szCs w:val="24"/>
-        </w:rPr>
-        <w:tab/>
-      </w:r>
-      <w:proofErr w:type="gramStart"/>
-      <w:r>
-        <w:rPr>
-          <w:rStyle w:val="normaltextrun"/>
-          <w:rFonts w:cs="Courier New"/>
-          <w:color w:val="000000"/>
-        </w:rPr>
-        <w:t>{{ users</w:t>
-      </w:r>
-      <w:proofErr w:type="gramEnd"/>
-      <w:r>
-        <w:rPr>
-          <w:rStyle w:val="normaltextrun"/>
-          <w:rFonts w:cs="Courier New"/>
-          <w:color w:val="000000"/>
-        </w:rPr>
-        <w:t>[0].email }}</w:t>
-      </w:r>
-    </w:p>
-    <w:p>
-      <w:pPr>
-        <w:pStyle w:val="NoSpacing"/>
-        <w:rPr>
-          <w:rFonts w:cs="Courier New"/>
-          <w:szCs w:val="24"/>
-        </w:rPr>
-      </w:pPr>
-    </w:p>
-    <w:p>
-      <w:pPr>
-        <w:pStyle w:val="NoSpacing"/>
-        <w:rPr>
-          <w:rStyle w:val="normaltextrun"/>
-          <w:rFonts w:cs="Courier New"/>
-          <w:color w:val="000000"/>
-        </w:rPr>
-      </w:pPr>
-      <w:r>
-        <w:rPr>
-          <w:rFonts w:cs="Courier New"/>
-        </w:rPr>
-        <w:t>Date</w:t>
-      </w:r>
-      <w:proofErr w:type="gramStart"/>
-      <w:r>
-        <w:rPr>
-          <w:rFonts w:cs="Courier New"/>
-        </w:rPr>
-        <w:t>:</w:t>
-      </w:r>
-      <w:r>
-        <w:rPr>
-          <w:rFonts w:cs="Courier New"/>
-        </w:rPr>
-        <w:t xml:space="preserve"> </w:t>
-      </w:r>
-      <w:r>
-        <w:rPr>
-          <w:rFonts w:cs="Courier New"/>
-        </w:rPr>
-        <w:t xml:space="preserve"> </w:t>
-      </w:r>
-      <w:r>
-        <w:rPr>
-          <w:rStyle w:val="normaltextrun"/>
-          <w:rFonts w:cs="Courier New"/>
-          <w:color w:val="000000"/>
-        </w:rPr>
-        <w:t>{</w:t>
-      </w:r>
-      <w:proofErr w:type="gramEnd"/>
-      <w:r>
-        <w:rPr>
-          <w:rStyle w:val="normaltextrun"/>
-          <w:rFonts w:cs="Courier New"/>
-          <w:color w:val="000000"/>
-        </w:rPr>
-        <w:t>{ users[0].</w:t>
-      </w:r>
-      <w:proofErr w:type="spellStart"/>
-      <w:r>
-        <w:rPr>
-          <w:rStyle w:val="normaltextrun"/>
-          <w:rFonts w:cs="Courier New"/>
-          <w:color w:val="000000"/>
-        </w:rPr>
-        <w:t>signature_date</w:t>
-      </w:r>
-      <w:proofErr w:type="spellEnd"/>
-      <w:r>
-        <w:rPr>
-          <w:rStyle w:val="normaltextrun"/>
-          <w:rFonts w:cs="Courier New"/>
-          <w:color w:val="000000"/>
-        </w:rPr>
-        <w:t xml:space="preserve"> }}</w:t>
+        <w:t xml:space="preserve"> }</w:t>
+      </w:r>
+      <w:proofErr w:type="gramEnd"/>
+      <w:r>
+        <w:rPr>
+          <w:rStyle w:val="normaltextrun"/>
+          <w:rFonts w:cs="Courier New"/>
+          <w:color w:val="000000"/>
+        </w:rPr>
+        <w:t>}</w:t>
       </w:r>
     </w:p>
     <w:p>
@@ -6278,6 +7416,21 @@
 </file>
 
 <file path=customXml/item1.xml><?xml version="1.0" encoding="utf-8"?>
+<p:properties xmlns:p="http://schemas.microsoft.com/office/2006/metadata/properties" xmlns:xsi="http://www.w3.org/2001/XMLSchema-instance" xmlns:pc="http://schemas.microsoft.com/office/infopath/2007/PartnerControls">
+  <documentManagement/>
+</p:properties>
+</file>
+
+<file path=customXml/item2.xml><?xml version="1.0" encoding="utf-8"?>
+<?mso-contentType ?>
+<FormTemplates xmlns="http://schemas.microsoft.com/sharepoint/v3/contenttype/forms">
+  <Display>DocumentLibraryForm</Display>
+  <Edit>DocumentLibraryForm</Edit>
+  <New>DocumentLibraryForm</New>
+</FormTemplates>
+</file>
+
+<file path=customXml/item3.xml><?xml version="1.0" encoding="utf-8"?>
 <ct:contentTypeSchema xmlns:ct="http://schemas.microsoft.com/office/2006/metadata/contentType" xmlns:ma="http://schemas.microsoft.com/office/2006/metadata/properties/metaAttributes" ct:_="" ma:_="" ma:contentTypeName="Document" ma:contentTypeID="0x010100F541DD7D327B7F4E8D2EC665EEA7320D" ma:contentTypeVersion="4" ma:contentTypeDescription="Create a new document." ma:contentTypeScope="" ma:versionID="c299210c774dd12a84afd14716de3fbc">
   <xsd:schema xmlns:xsd="http://www.w3.org/2001/XMLSchema" xmlns:xs="http://www.w3.org/2001/XMLSchema" xmlns:p="http://schemas.microsoft.com/office/2006/metadata/properties" xmlns:ns2="a2f6636e-2933-45f9-9012-de6162fdddc0" targetNamespace="http://schemas.microsoft.com/office/2006/metadata/properties" ma:root="true" ma:fieldsID="6bf7ad6ddbf60d9b41ffaccfdc80e652" ns2:_="">
     <xsd:import namespace="a2f6636e-2933-45f9-9012-de6162fdddc0"/>
@@ -6421,22 +7574,24 @@
 </ct:contentTypeSchema>
 </file>
 
-<file path=customXml/item2.xml><?xml version="1.0" encoding="utf-8"?>
-<p:properties xmlns:p="http://schemas.microsoft.com/office/2006/metadata/properties" xmlns:xsi="http://www.w3.org/2001/XMLSchema-instance" xmlns:pc="http://schemas.microsoft.com/office/infopath/2007/PartnerControls">
-  <documentManagement/>
-</p:properties>
+<file path=customXml/itemProps1.xml><?xml version="1.0" encoding="utf-8"?>
+<ds:datastoreItem xmlns:ds="http://schemas.openxmlformats.org/officeDocument/2006/customXml" ds:itemID="{521C7BBE-EEDE-497C-9A62-0AAE58ADF58E}">
+  <ds:schemaRefs>
+    <ds:schemaRef ds:uri="http://schemas.microsoft.com/office/2006/metadata/properties"/>
+    <ds:schemaRef ds:uri="http://schemas.microsoft.com/office/infopath/2007/PartnerControls"/>
+  </ds:schemaRefs>
+</ds:datastoreItem>
 </file>
 
-<file path=customXml/item3.xml><?xml version="1.0" encoding="utf-8"?>
-<?mso-contentType ?>
-<FormTemplates xmlns="http://schemas.microsoft.com/sharepoint/v3/contenttype/forms">
-  <Display>DocumentLibraryForm</Display>
-  <Edit>DocumentLibraryForm</Edit>
-  <New>DocumentLibraryForm</New>
-</FormTemplates>
+<file path=customXml/itemProps2.xml><?xml version="1.0" encoding="utf-8"?>
+<ds:datastoreItem xmlns:ds="http://schemas.openxmlformats.org/officeDocument/2006/customXml" ds:itemID="{7C39AC40-18CD-456A-9A7E-04B5CD4D7E86}">
+  <ds:schemaRefs>
+    <ds:schemaRef ds:uri="http://schemas.microsoft.com/sharepoint/v3/contenttype/forms"/>
+  </ds:schemaRefs>
+</ds:datastoreItem>
 </file>
 
-<file path=customXml/itemProps1.xml><?xml version="1.0" encoding="utf-8"?>
+<file path=customXml/itemProps3.xml><?xml version="1.0" encoding="utf-8"?>
 <ds:datastoreItem xmlns:ds="http://schemas.openxmlformats.org/officeDocument/2006/customXml" ds:itemID="{57C522B9-5957-4E8C-8BFC-662776468B30}">
   <ds:schemaRefs>
     <ds:schemaRef ds:uri="http://schemas.microsoft.com/office/2006/metadata/contentType"/>
@@ -6452,21 +7607,4 @@
     <ds:schemaRef ds:uri="http://schemas.microsoft.com/internal/obd"/>
   </ds:schemaRefs>
 </ds:datastoreItem>
-</file>
-
-<file path=customXml/itemProps2.xml><?xml version="1.0" encoding="utf-8"?>
-<ds:datastoreItem xmlns:ds="http://schemas.openxmlformats.org/officeDocument/2006/customXml" ds:itemID="{521C7BBE-EEDE-497C-9A62-0AAE58ADF58E}">
-  <ds:schemaRefs>
-    <ds:schemaRef ds:uri="http://schemas.microsoft.com/office/2006/metadata/properties"/>
-    <ds:schemaRef ds:uri="http://schemas.microsoft.com/office/infopath/2007/PartnerControls"/>
-  </ds:schemaRefs>
-</ds:datastoreItem>
-</file>
-
-<file path=customXml/itemProps3.xml><?xml version="1.0" encoding="utf-8"?>
-<ds:datastoreItem xmlns:ds="http://schemas.openxmlformats.org/officeDocument/2006/customXml" ds:itemID="{7C39AC40-18CD-456A-9A7E-04B5CD4D7E86}">
-  <ds:schemaRefs>
-    <ds:schemaRef ds:uri="http://schemas.microsoft.com/sharepoint/v3/contenttype/forms"/>
-  </ds:schemaRefs>
-</ds:datastoreItem>
 </file>
</xml_diff>

<commit_message>
fixed issue of address not fitting on one line
</commit_message>
<xml_diff>
--- a/docassemble/MAInformalAppelleeBrief/data/templates/appellee_brief.docx
+++ b/docassemble/MAInformalAppelleeBrief/data/templates/appellee_brief.docx
@@ -1214,7 +1214,6 @@
         </w:rPr>
         <w:t>address</w:t>
       </w:r>
-      <w:proofErr w:type="gramEnd"/>
       <w:r>
         <w:rPr>
           <w:rStyle w:val="normaltextrun"/>
@@ -1223,14 +1222,31 @@
         </w:rPr>
         <w:t>.</w:t>
       </w:r>
-      <w:proofErr w:type="gramStart"/>
-      <w:r>
-        <w:rPr>
-          <w:rStyle w:val="normaltextrun"/>
-          <w:rFonts w:ascii="Courier New" w:hAnsi="Courier New" w:cs="Courier New"/>
-          <w:color w:val="000000"/>
-        </w:rPr>
-        <w:t>address</w:t>
+      <w:r>
+        <w:rPr>
+          <w:rStyle w:val="normaltextrun"/>
+          <w:rFonts w:ascii="Courier New" w:hAnsi="Courier New" w:cs="Courier New"/>
+          <w:color w:val="000000"/>
+        </w:rPr>
+        <w:t>one</w:t>
+      </w:r>
+      <w:proofErr w:type="gramEnd"/>
+      <w:r>
+        <w:rPr>
+          <w:rStyle w:val="normaltextrun"/>
+          <w:rFonts w:ascii="Courier New" w:hAnsi="Courier New" w:cs="Courier New"/>
+          <w:color w:val="000000"/>
+        </w:rPr>
+        <w:t>_</w:t>
+      </w:r>
+      <w:proofErr w:type="gramStart"/>
+      <w:r>
+        <w:rPr>
+          <w:rStyle w:val="normaltextrun"/>
+          <w:rFonts w:ascii="Courier New" w:hAnsi="Courier New" w:cs="Courier New"/>
+          <w:color w:val="000000"/>
+        </w:rPr>
+        <w:t>line</w:t>
       </w:r>
       <w:proofErr w:type="spellEnd"/>
       <w:r>
@@ -2513,15 +2529,15 @@
           <w:rStyle w:val="normaltextrun"/>
           <w:color w:val="000000"/>
         </w:rPr>
-        <w:t>address</w:t>
-      </w:r>
-      <w:proofErr w:type="gramEnd"/>
-      <w:r>
-        <w:rPr>
-          <w:rStyle w:val="normaltextrun"/>
-          <w:color w:val="000000"/>
-        </w:rPr>
-        <w:t>.on_one_</w:t>
+        <w:t>address.one</w:t>
+      </w:r>
+      <w:proofErr w:type="gramEnd"/>
+      <w:r>
+        <w:rPr>
+          <w:rStyle w:val="normaltextrun"/>
+          <w:color w:val="000000"/>
+        </w:rPr>
+        <w:t>_</w:t>
       </w:r>
       <w:proofErr w:type="gramStart"/>
       <w:r>
@@ -3446,7 +3462,6 @@
         </w:rPr>
         <w:t>address</w:t>
       </w:r>
-      <w:proofErr w:type="gramEnd"/>
       <w:r>
         <w:rPr>
           <w:rFonts w:eastAsia="Times New Roman"/>
@@ -3459,7 +3474,15 @@
           <w:rFonts w:eastAsia="Times New Roman"/>
           <w:color w:val="000000"/>
         </w:rPr>
-        <w:t>on_one_</w:t>
+        <w:t>one</w:t>
+      </w:r>
+      <w:proofErr w:type="gramEnd"/>
+      <w:r>
+        <w:rPr>
+          <w:rFonts w:eastAsia="Times New Roman"/>
+          <w:color w:val="000000"/>
+        </w:rPr>
+        <w:t>_</w:t>
       </w:r>
       <w:proofErr w:type="gramStart"/>
       <w:r>
@@ -3811,15 +3834,15 @@
           <w:rStyle w:val="normaltextrun"/>
           <w:color w:val="000000"/>
         </w:rPr>
-        <w:t>address</w:t>
-      </w:r>
-      <w:proofErr w:type="gramEnd"/>
-      <w:r>
-        <w:rPr>
-          <w:rStyle w:val="normaltextrun"/>
-          <w:color w:val="000000"/>
-        </w:rPr>
-        <w:t>.on_one_</w:t>
+        <w:t>address.one</w:t>
+      </w:r>
+      <w:proofErr w:type="gramEnd"/>
+      <w:r>
+        <w:rPr>
+          <w:rStyle w:val="normaltextrun"/>
+          <w:color w:val="000000"/>
+        </w:rPr>
+        <w:t>_</w:t>
       </w:r>
       <w:proofErr w:type="gramStart"/>
       <w:r>
@@ -4785,16 +4808,16 @@
           <w:rFonts w:cs="Courier New"/>
           <w:color w:val="000000"/>
         </w:rPr>
-        <w:t>address</w:t>
-      </w:r>
-      <w:proofErr w:type="gramEnd"/>
-      <w:r>
-        <w:rPr>
-          <w:rStyle w:val="normaltextrun"/>
-          <w:rFonts w:cs="Courier New"/>
-          <w:color w:val="000000"/>
-        </w:rPr>
-        <w:t>.on_one_</w:t>
+        <w:t>address.one</w:t>
+      </w:r>
+      <w:proofErr w:type="gramEnd"/>
+      <w:r>
+        <w:rPr>
+          <w:rStyle w:val="normaltextrun"/>
+          <w:rFonts w:cs="Courier New"/>
+          <w:color w:val="000000"/>
+        </w:rPr>
+        <w:t>_</w:t>
       </w:r>
       <w:proofErr w:type="gramStart"/>
       <w:r>
@@ -5932,7 +5955,6 @@
         </w:rPr>
         <w:tab/>
       </w:r>
-      <w:proofErr w:type="gramStart"/>
       <w:r>
         <w:rPr>
           <w:rStyle w:val="normaltextrun"/>
@@ -5947,25 +5969,7 @@
           <w:rFonts w:cs="Courier New"/>
           <w:color w:val="000000"/>
         </w:rPr>
-        <w:t>users</w:t>
-      </w:r>
-      <w:proofErr w:type="gramEnd"/>
-      <w:r>
-        <w:rPr>
-          <w:rStyle w:val="normaltextrun"/>
-          <w:rFonts w:cs="Courier New"/>
-          <w:color w:val="000000"/>
-        </w:rPr>
-        <w:t>[0</w:t>
-      </w:r>
-      <w:proofErr w:type="gramStart"/>
-      <w:r>
-        <w:rPr>
-          <w:rStyle w:val="normaltextrun"/>
-          <w:rFonts w:cs="Courier New"/>
-          <w:color w:val="000000"/>
-        </w:rPr>
-        <w:t>].</w:t>
+        <w:t>users[0].</w:t>
       </w:r>
       <w:proofErr w:type="spellStart"/>
       <w:r>
@@ -5974,25 +5978,7 @@
           <w:rFonts w:cs="Courier New"/>
           <w:color w:val="000000"/>
         </w:rPr>
-        <w:t>address</w:t>
-      </w:r>
-      <w:proofErr w:type="gramEnd"/>
-      <w:r>
-        <w:rPr>
-          <w:rStyle w:val="normaltextrun"/>
-          <w:rFonts w:cs="Courier New"/>
-          <w:color w:val="000000"/>
-        </w:rPr>
-        <w:t>.on_one_</w:t>
-      </w:r>
-      <w:proofErr w:type="gramStart"/>
-      <w:r>
-        <w:rPr>
-          <w:rStyle w:val="normaltextrun"/>
-          <w:rFonts w:cs="Courier New"/>
-          <w:color w:val="000000"/>
-        </w:rPr>
-        <w:t>line</w:t>
+        <w:t>address.one_line</w:t>
       </w:r>
       <w:proofErr w:type="spellEnd"/>
       <w:r>
@@ -6001,16 +5987,7 @@
           <w:rFonts w:cs="Courier New"/>
           <w:color w:val="000000"/>
         </w:rPr>
-        <w:t xml:space="preserve"> }</w:t>
-      </w:r>
-      <w:proofErr w:type="gramEnd"/>
-      <w:r>
-        <w:rPr>
-          <w:rStyle w:val="normaltextrun"/>
-          <w:rFonts w:cs="Courier New"/>
-          <w:color w:val="000000"/>
-        </w:rPr>
-        <w:t>}</w:t>
+        <w:t xml:space="preserve"> }}</w:t>
       </w:r>
     </w:p>
     <w:p>
@@ -7422,15 +7399,6 @@
 </file>
 
 <file path=customXml/item2.xml><?xml version="1.0" encoding="utf-8"?>
-<?mso-contentType ?>
-<FormTemplates xmlns="http://schemas.microsoft.com/sharepoint/v3/contenttype/forms">
-  <Display>DocumentLibraryForm</Display>
-  <Edit>DocumentLibraryForm</Edit>
-  <New>DocumentLibraryForm</New>
-</FormTemplates>
-</file>
-
-<file path=customXml/item3.xml><?xml version="1.0" encoding="utf-8"?>
 <ct:contentTypeSchema xmlns:ct="http://schemas.microsoft.com/office/2006/metadata/contentType" xmlns:ma="http://schemas.microsoft.com/office/2006/metadata/properties/metaAttributes" ct:_="" ma:_="" ma:contentTypeName="Document" ma:contentTypeID="0x010100F541DD7D327B7F4E8D2EC665EEA7320D" ma:contentTypeVersion="4" ma:contentTypeDescription="Create a new document." ma:contentTypeScope="" ma:versionID="c299210c774dd12a84afd14716de3fbc">
   <xsd:schema xmlns:xsd="http://www.w3.org/2001/XMLSchema" xmlns:xs="http://www.w3.org/2001/XMLSchema" xmlns:p="http://schemas.microsoft.com/office/2006/metadata/properties" xmlns:ns2="a2f6636e-2933-45f9-9012-de6162fdddc0" targetNamespace="http://schemas.microsoft.com/office/2006/metadata/properties" ma:root="true" ma:fieldsID="6bf7ad6ddbf60d9b41ffaccfdc80e652" ns2:_="">
     <xsd:import namespace="a2f6636e-2933-45f9-9012-de6162fdddc0"/>
@@ -7574,6 +7542,15 @@
 </ct:contentTypeSchema>
 </file>
 
+<file path=customXml/item3.xml><?xml version="1.0" encoding="utf-8"?>
+<?mso-contentType ?>
+<FormTemplates xmlns="http://schemas.microsoft.com/sharepoint/v3/contenttype/forms">
+  <Display>DocumentLibraryForm</Display>
+  <Edit>DocumentLibraryForm</Edit>
+  <New>DocumentLibraryForm</New>
+</FormTemplates>
+</file>
+
 <file path=customXml/itemProps1.xml><?xml version="1.0" encoding="utf-8"?>
 <ds:datastoreItem xmlns:ds="http://schemas.openxmlformats.org/officeDocument/2006/customXml" ds:itemID="{521C7BBE-EEDE-497C-9A62-0AAE58ADF58E}">
   <ds:schemaRefs>
@@ -7584,14 +7561,6 @@
 </file>
 
 <file path=customXml/itemProps2.xml><?xml version="1.0" encoding="utf-8"?>
-<ds:datastoreItem xmlns:ds="http://schemas.openxmlformats.org/officeDocument/2006/customXml" ds:itemID="{7C39AC40-18CD-456A-9A7E-04B5CD4D7E86}">
-  <ds:schemaRefs>
-    <ds:schemaRef ds:uri="http://schemas.microsoft.com/sharepoint/v3/contenttype/forms"/>
-  </ds:schemaRefs>
-</ds:datastoreItem>
-</file>
-
-<file path=customXml/itemProps3.xml><?xml version="1.0" encoding="utf-8"?>
 <ds:datastoreItem xmlns:ds="http://schemas.openxmlformats.org/officeDocument/2006/customXml" ds:itemID="{57C522B9-5957-4E8C-8BFC-662776468B30}">
   <ds:schemaRefs>
     <ds:schemaRef ds:uri="http://schemas.microsoft.com/office/2006/metadata/contentType"/>
@@ -7607,4 +7576,12 @@
     <ds:schemaRef ds:uri="http://schemas.microsoft.com/internal/obd"/>
   </ds:schemaRefs>
 </ds:datastoreItem>
+</file>
+
+<file path=customXml/itemProps3.xml><?xml version="1.0" encoding="utf-8"?>
+<ds:datastoreItem xmlns:ds="http://schemas.openxmlformats.org/officeDocument/2006/customXml" ds:itemID="{7C39AC40-18CD-456A-9A7E-04B5CD4D7E86}">
+  <ds:schemaRefs>
+    <ds:schemaRef ds:uri="http://schemas.microsoft.com/sharepoint/v3/contenttype/forms"/>
+  </ds:schemaRefs>
+</ds:datastoreItem>
 </file>
</xml_diff>

<commit_message>
updated from court feedback
</commit_message>
<xml_diff>
--- a/docassemble/MAInformalAppelleeBrief/data/templates/appellee_brief.docx
+++ b/docassemble/MAInformalAppelleeBrief/data/templates/appellee_brief.docx
@@ -268,6 +268,16 @@
         </w:rPr>
         <w:t>[0] }}</w:t>
       </w:r>
+      <w:r>
+        <w:rPr>
+          <w:rStyle w:val="normaltextrun"/>
+          <w:rFonts w:ascii="Courier New" w:hAnsi="Courier New" w:cs="Courier New"/>
+          <w:b/>
+          <w:bCs/>
+          <w:color w:val="000000"/>
+        </w:rPr>
+        <w:t xml:space="preserve"> ,Appellant</w:t>
+      </w:r>
     </w:p>
     <w:p>
       <w:pPr>
@@ -380,6 +390,16 @@
           <w:color w:val="000000"/>
         </w:rPr>
         <w:t>[0] }}</w:t>
+      </w:r>
+      <w:r>
+        <w:rPr>
+          <w:rStyle w:val="normaltextrun"/>
+          <w:rFonts w:ascii="Courier New" w:hAnsi="Courier New" w:cs="Courier New"/>
+          <w:b/>
+          <w:bCs/>
+          <w:color w:val="000000"/>
+        </w:rPr>
+        <w:t xml:space="preserve"> ,Appellee</w:t>
       </w:r>
     </w:p>
     <w:p>
@@ -866,6 +886,14 @@
         </w:rPr>
         <w:t>[0] }}</w:t>
       </w:r>
+      <w:r>
+        <w:rPr>
+          <w:rStyle w:val="normaltextrun"/>
+          <w:rFonts w:ascii="Courier New" w:hAnsi="Courier New" w:cs="Courier New"/>
+          <w:color w:val="000000"/>
+        </w:rPr>
+        <w:t>, Appellee</w:t>
+      </w:r>
     </w:p>
     <w:p>
       <w:pPr>
@@ -1981,6 +2009,13 @@
         </w:rPr>
         <w:t>[0] }}</w:t>
       </w:r>
+      <w:r>
+        <w:rPr>
+          <w:rFonts w:eastAsia="Times New Roman"/>
+          <w:color w:val="000000"/>
+        </w:rPr>
+        <w:t>, Appellee</w:t>
+      </w:r>
     </w:p>
     <w:p>
       <w:pPr>
@@ -3109,6 +3144,13 @@
           <w:color w:val="000000"/>
         </w:rPr>
         <w:t>[0] }}</w:t>
+      </w:r>
+      <w:r>
+        <w:rPr>
+          <w:rFonts w:eastAsia="Times New Roman"/>
+          <w:color w:val="000000"/>
+        </w:rPr>
+        <w:t>, Appellee</w:t>
       </w:r>
     </w:p>
     <w:p>
@@ -3923,6 +3965,13 @@
       </w:r>
       <w:r>
         <w:rPr>
+          <w:rFonts w:eastAsia="Times New Roman"/>
+          <w:color w:val="000000"/>
+        </w:rPr>
+        <w:t>, Appellee</w:t>
+      </w:r>
+      <w:r>
+        <w:rPr>
           <w:rFonts w:cs="Courier New"/>
           <w:szCs w:val="24"/>
         </w:rPr>
@@ -4988,6 +5037,13 @@
         </w:rPr>
         <w:t>{{ users[0] }}</w:t>
       </w:r>
+      <w:r>
+        <w:rPr>
+          <w:rFonts w:eastAsia="Times New Roman"/>
+          <w:color w:val="000000"/>
+        </w:rPr>
+        <w:t>, Appellee</w:t>
+      </w:r>
     </w:p>
     <w:p>
       <w:pPr>
@@ -5032,13 +5088,23 @@
         </w:rPr>
         <w:tab/>
       </w:r>
-      <w:r>
-        <w:rPr>
-          <w:rStyle w:val="normaltextrun"/>
-          <w:rFonts w:eastAsia="Times New Roman"/>
-          <w:color w:val="000000"/>
-        </w:rPr>
-        <w:t>{{ users[0].</w:t>
+      <w:proofErr w:type="gramStart"/>
+      <w:r>
+        <w:rPr>
+          <w:rStyle w:val="normaltextrun"/>
+          <w:rFonts w:eastAsia="Times New Roman"/>
+          <w:color w:val="000000"/>
+        </w:rPr>
+        <w:t>{{ users</w:t>
+      </w:r>
+      <w:proofErr w:type="gramEnd"/>
+      <w:r>
+        <w:rPr>
+          <w:rStyle w:val="normaltextrun"/>
+          <w:rFonts w:eastAsia="Times New Roman"/>
+          <w:color w:val="000000"/>
+        </w:rPr>
+        <w:t>[0].</w:t>
       </w:r>
       <w:proofErr w:type="spellStart"/>
       <w:r>
@@ -6416,21 +6482,6 @@
 </file>
 
 <file path=customXml/item1.xml><?xml version="1.0" encoding="utf-8"?>
-<?mso-contentType ?>
-<FormTemplates xmlns="http://schemas.microsoft.com/sharepoint/v3/contenttype/forms">
-  <Display>DocumentLibraryForm</Display>
-  <Edit>DocumentLibraryForm</Edit>
-  <New>DocumentLibraryForm</New>
-</FormTemplates>
-</file>
-
-<file path=customXml/item2.xml><?xml version="1.0" encoding="utf-8"?>
-<p:properties xmlns:p="http://schemas.microsoft.com/office/2006/metadata/properties" xmlns:xsi="http://www.w3.org/2001/XMLSchema-instance" xmlns:pc="http://schemas.microsoft.com/office/infopath/2007/PartnerControls">
-  <documentManagement/>
-</p:properties>
-</file>
-
-<file path=customXml/item3.xml><?xml version="1.0" encoding="utf-8"?>
 <ct:contentTypeSchema xmlns:ct="http://schemas.microsoft.com/office/2006/metadata/contentType" xmlns:ma="http://schemas.microsoft.com/office/2006/metadata/properties/metaAttributes" ct:_="" ma:_="" ma:contentTypeName="Document" ma:contentTypeID="0x010100F541DD7D327B7F4E8D2EC665EEA7320D" ma:contentTypeVersion="4" ma:contentTypeDescription="Create a new document." ma:contentTypeScope="" ma:versionID="c299210c774dd12a84afd14716de3fbc">
   <xsd:schema xmlns:xsd="http://www.w3.org/2001/XMLSchema" xmlns:xs="http://www.w3.org/2001/XMLSchema" xmlns:p="http://schemas.microsoft.com/office/2006/metadata/properties" xmlns:ns2="a2f6636e-2933-45f9-9012-de6162fdddc0" targetNamespace="http://schemas.microsoft.com/office/2006/metadata/properties" ma:root="true" ma:fieldsID="6bf7ad6ddbf60d9b41ffaccfdc80e652" ns2:_="">
     <xsd:import namespace="a2f6636e-2933-45f9-9012-de6162fdddc0"/>
@@ -6574,24 +6625,22 @@
 </ct:contentTypeSchema>
 </file>
 
-<file path=customXml/itemProps1.xml><?xml version="1.0" encoding="utf-8"?>
-<ds:datastoreItem xmlns:ds="http://schemas.openxmlformats.org/officeDocument/2006/customXml" ds:itemID="{7C39AC40-18CD-456A-9A7E-04B5CD4D7E86}">
-  <ds:schemaRefs>
-    <ds:schemaRef ds:uri="http://schemas.microsoft.com/sharepoint/v3/contenttype/forms"/>
-  </ds:schemaRefs>
-</ds:datastoreItem>
+<file path=customXml/item2.xml><?xml version="1.0" encoding="utf-8"?>
+<p:properties xmlns:p="http://schemas.microsoft.com/office/2006/metadata/properties" xmlns:xsi="http://www.w3.org/2001/XMLSchema-instance" xmlns:pc="http://schemas.microsoft.com/office/infopath/2007/PartnerControls">
+  <documentManagement/>
+</p:properties>
 </file>
 
-<file path=customXml/itemProps2.xml><?xml version="1.0" encoding="utf-8"?>
-<ds:datastoreItem xmlns:ds="http://schemas.openxmlformats.org/officeDocument/2006/customXml" ds:itemID="{521C7BBE-EEDE-497C-9A62-0AAE58ADF58E}">
-  <ds:schemaRefs>
-    <ds:schemaRef ds:uri="http://schemas.microsoft.com/office/2006/metadata/properties"/>
-    <ds:schemaRef ds:uri="http://schemas.microsoft.com/office/infopath/2007/PartnerControls"/>
-  </ds:schemaRefs>
-</ds:datastoreItem>
+<file path=customXml/item3.xml><?xml version="1.0" encoding="utf-8"?>
+<?mso-contentType ?>
+<FormTemplates xmlns="http://schemas.microsoft.com/sharepoint/v3/contenttype/forms">
+  <Display>DocumentLibraryForm</Display>
+  <Edit>DocumentLibraryForm</Edit>
+  <New>DocumentLibraryForm</New>
+</FormTemplates>
 </file>
 
-<file path=customXml/itemProps3.xml><?xml version="1.0" encoding="utf-8"?>
+<file path=customXml/itemProps1.xml><?xml version="1.0" encoding="utf-8"?>
 <ds:datastoreItem xmlns:ds="http://schemas.openxmlformats.org/officeDocument/2006/customXml" ds:itemID="{57C522B9-5957-4E8C-8BFC-662776468B30}">
   <ds:schemaRefs>
     <ds:schemaRef ds:uri="http://schemas.microsoft.com/office/2006/metadata/contentType"/>
@@ -6607,4 +6656,21 @@
     <ds:schemaRef ds:uri="http://schemas.microsoft.com/internal/obd"/>
   </ds:schemaRefs>
 </ds:datastoreItem>
+</file>
+
+<file path=customXml/itemProps2.xml><?xml version="1.0" encoding="utf-8"?>
+<ds:datastoreItem xmlns:ds="http://schemas.openxmlformats.org/officeDocument/2006/customXml" ds:itemID="{521C7BBE-EEDE-497C-9A62-0AAE58ADF58E}">
+  <ds:schemaRefs>
+    <ds:schemaRef ds:uri="http://schemas.microsoft.com/office/2006/metadata/properties"/>
+    <ds:schemaRef ds:uri="http://schemas.microsoft.com/office/infopath/2007/PartnerControls"/>
+  </ds:schemaRefs>
+</ds:datastoreItem>
+</file>
+
+<file path=customXml/itemProps3.xml><?xml version="1.0" encoding="utf-8"?>
+<ds:datastoreItem xmlns:ds="http://schemas.openxmlformats.org/officeDocument/2006/customXml" ds:itemID="{7C39AC40-18CD-456A-9A7E-04B5CD4D7E86}">
+  <ds:schemaRefs>
+    <ds:schemaRef ds:uri="http://schemas.microsoft.com/sharepoint/v3/contenttype/forms"/>
+  </ds:schemaRefs>
+</ds:datastoreItem>
 </file>
</xml_diff>